<commit_message>
doc added _ project done
</commit_message>
<xml_diff>
--- a/Project2_doc.docx
+++ b/Project2_doc.docx
@@ -273,7 +273,7 @@
       <w:pPr>
         <w:jc w:val="center"/>
         <w:rPr>
-          <w:rFonts w:cs="B Nazanin" w:hint="cs"/>
+          <w:rFonts w:cs="B Nazanin"/>
           <w:sz w:val="36"/>
           <w:szCs w:val="36"/>
           <w:rtl/>
@@ -492,7 +492,16 @@
           <w:szCs w:val="32"/>
           <w:rtl/>
         </w:rPr>
-        <w:t>فاز قبل ( پیدا کردن بهترین مسیر پروازی ) ,</w:t>
+        <w:t xml:space="preserve">فاز قبل ( پیدا کردن بهترین مسیر پروازی ) </w:t>
+      </w:r>
+      <w:r>
+        <w:rPr>
+          <w:rFonts w:cs="B Nazanin" w:hint="cs"/>
+          <w:sz w:val="32"/>
+          <w:szCs w:val="32"/>
+          <w:rtl/>
+        </w:rPr>
+        <w:t>،</w:t>
       </w:r>
       <w:r>
         <w:rPr>
@@ -668,7 +677,7 @@
           <w:szCs w:val="32"/>
           <w:rtl/>
         </w:rPr>
-        <w:t>,</w:t>
+        <w:t>،</w:t>
       </w:r>
       <w:r>
         <w:rPr>
@@ -1220,7 +1229,25 @@
           <w:szCs w:val="32"/>
           <w:rtl/>
         </w:rPr>
-        <w:t xml:space="preserve">مسائل یادگیری تقویتی عموما با الگوریتم هایی حل میشوند که پیاده سازی آنها باید به گونه ای باشد که عامل بتواند در محیطی با ویژگی مشاهده پذیری جزئی به خوبی فعالیت کند . با توجه به محتوای درس , الگوریتم </w:t>
+        <w:t xml:space="preserve">مسائل یادگیری تقویتی عموما با الگوریتم هایی حل میشوند که پیاده سازی آنها باید به گونه ای باشد که عامل بتواند در محیطی با ویژگی مشاهده پذیری جزئی به خوبی فعالیت کند . با توجه به محتوای درس </w:t>
+      </w:r>
+      <w:r>
+        <w:rPr>
+          <w:rFonts w:cs="B Nazanin" w:hint="cs"/>
+          <w:sz w:val="32"/>
+          <w:szCs w:val="32"/>
+          <w:rtl/>
+        </w:rPr>
+        <w:t>،</w:t>
+      </w:r>
+      <w:r>
+        <w:rPr>
+          <w:rFonts w:cs="B Nazanin" w:hint="cs"/>
+          <w:sz w:val="32"/>
+          <w:szCs w:val="32"/>
+          <w:rtl/>
+        </w:rPr>
+        <w:t xml:space="preserve"> الگوریتم </w:t>
       </w:r>
       <w:r>
         <w:rPr>
@@ -1245,7 +1272,7 @@
         <w:pStyle w:val="ListParagraph"/>
         <w:jc w:val="both"/>
         <w:rPr>
-          <w:rFonts w:cs="B Nazanin" w:hint="cs"/>
+          <w:rFonts w:cs="B Nazanin"/>
           <w:sz w:val="32"/>
           <w:szCs w:val="32"/>
           <w:rtl/>
@@ -1268,7 +1295,7 @@
       <w:pPr>
         <w:pStyle w:val="ListParagraph"/>
         <w:rPr>
-          <w:rFonts w:cs="B Nazanin" w:hint="cs"/>
+          <w:rFonts w:cs="B Nazanin"/>
           <w:sz w:val="32"/>
           <w:szCs w:val="32"/>
         </w:rPr>
@@ -1846,7 +1873,25 @@
           <w:szCs w:val="32"/>
           <w:rtl/>
         </w:rPr>
-        <w:t xml:space="preserve"> روشی مرسوم و کارآمد برای انجام عملیات های عددی و ماتریسی است . به کمک این کتابخانه پیاده سازی الگوریتم های مختلف آسان میشود و در عین حال به دلیل استفاده از تکنیک های چند پردازشی , سرعت اجرای دستورات و به تبع الگوریتم ها بالاتر خواهد رفت . </w:t>
+        <w:t xml:space="preserve"> روشی مرسوم و کارآمد برای انجام عملیات های عددی و ماتریسی است . به کمک این کتابخانه پیاده سازی الگوریتم های مختلف آسان میشود و در عین حال به دلیل استفاده از تکنیک های چند پردازشی </w:t>
+      </w:r>
+      <w:r>
+        <w:rPr>
+          <w:rFonts w:cs="B Nazanin" w:hint="cs"/>
+          <w:sz w:val="32"/>
+          <w:szCs w:val="32"/>
+          <w:rtl/>
+        </w:rPr>
+        <w:t>،</w:t>
+      </w:r>
+      <w:r>
+        <w:rPr>
+          <w:rFonts w:cs="B Nazanin" w:hint="cs"/>
+          <w:sz w:val="32"/>
+          <w:szCs w:val="32"/>
+          <w:rtl/>
+        </w:rPr>
+        <w:t xml:space="preserve"> سرعت اجرای دستورات و به تبع الگوریتم ها بالاتر خواهد رفت . </w:t>
       </w:r>
     </w:p>
     <w:p>
@@ -1884,7 +1929,25 @@
           <w:szCs w:val="32"/>
           <w:rtl/>
         </w:rPr>
-        <w:t xml:space="preserve"> همانطور که قبلا گفته شد , پیاده سازی الگوریتم های یادگیری تقویتی در قالبی آماده و سهل انجام میشود . توابع آماده این کتابخانه به توسعه دهنده کمک میکند تمرکز خود را روی انتخاب سیاست بهینه برای حل مسئله بگذارد و وقت زیادی جهت تعریف محیط و پاداش از دست ندهد . </w:t>
+        <w:t xml:space="preserve"> همانطور که قبلا گفته شد </w:t>
+      </w:r>
+      <w:r>
+        <w:rPr>
+          <w:rFonts w:cs="B Nazanin" w:hint="cs"/>
+          <w:sz w:val="32"/>
+          <w:szCs w:val="32"/>
+          <w:rtl/>
+        </w:rPr>
+        <w:t>،</w:t>
+      </w:r>
+      <w:r>
+        <w:rPr>
+          <w:rFonts w:cs="B Nazanin" w:hint="cs"/>
+          <w:sz w:val="32"/>
+          <w:szCs w:val="32"/>
+          <w:rtl/>
+        </w:rPr>
+        <w:t xml:space="preserve"> پیاده سازی الگوریتم های یادگیری تقویتی در قالبی آماده و سهل انجام میشود . توابع آماده این کتابخانه به توسعه دهنده کمک میکند تمرکز خود را روی انتخاب سیاست بهینه برای حل مسئله بگذارد و وقت زیادی جهت تعریف محیط و پاداش از دست ندهد . </w:t>
       </w:r>
     </w:p>
     <w:p>
@@ -2144,7 +2207,43 @@
           <w:szCs w:val="32"/>
           <w:rtl/>
         </w:rPr>
-        <w:t>کنش های ممکن برای عامل به صورت حرکات در دو بعد ممکن هستند . بالا , راست , پایین و چپ</w:t>
+        <w:t xml:space="preserve">کنش های ممکن برای عامل به صورت حرکات در دو بعد ممکن هستند . بالا </w:t>
+      </w:r>
+      <w:r>
+        <w:rPr>
+          <w:rFonts w:cs="B Nazanin" w:hint="cs"/>
+          <w:sz w:val="32"/>
+          <w:szCs w:val="32"/>
+          <w:rtl/>
+        </w:rPr>
+        <w:t>،</w:t>
+      </w:r>
+      <w:r>
+        <w:rPr>
+          <w:rFonts w:cs="B Nazanin" w:hint="cs"/>
+          <w:sz w:val="32"/>
+          <w:szCs w:val="32"/>
+          <w:rtl/>
+        </w:rPr>
+        <w:t xml:space="preserve"> راست </w:t>
+      </w:r>
+      <w:r>
+        <w:rPr>
+          <w:rFonts w:cs="B Nazanin" w:hint="cs"/>
+          <w:sz w:val="32"/>
+          <w:szCs w:val="32"/>
+          <w:rtl/>
+        </w:rPr>
+        <w:t>،</w:t>
+      </w:r>
+      <w:r>
+        <w:rPr>
+          <w:rFonts w:cs="B Nazanin" w:hint="cs"/>
+          <w:sz w:val="32"/>
+          <w:szCs w:val="32"/>
+          <w:rtl/>
+        </w:rPr>
+        <w:t xml:space="preserve"> پایین و چپ</w:t>
       </w:r>
     </w:p>
     <w:p>
@@ -4107,7 +4206,7 @@
         <w:ind w:left="360"/>
         <w:jc w:val="both"/>
         <w:rPr>
-          <w:rFonts w:cs="B Nazanin" w:hint="cs"/>
+          <w:rFonts w:cs="B Nazanin"/>
           <w:sz w:val="32"/>
           <w:szCs w:val="32"/>
           <w:rtl/>
@@ -5317,7 +5416,7 @@
       <w:pPr>
         <w:jc w:val="both"/>
         <w:rPr>
-          <w:rFonts w:cs="B Nazanin" w:hint="cs"/>
+          <w:rFonts w:cs="B Nazanin"/>
           <w:sz w:val="32"/>
           <w:szCs w:val="32"/>
           <w:rtl/>
@@ -5354,8 +5453,3141 @@
         <w:t xml:space="preserve"> میتوان دنبال کرد .</w:t>
       </w:r>
     </w:p>
+    <w:p>
+      <w:pPr>
+        <w:jc w:val="both"/>
+        <w:rPr>
+          <w:rFonts w:cs="B Nazanin"/>
+          <w:sz w:val="32"/>
+          <w:szCs w:val="32"/>
+          <w:rtl/>
+        </w:rPr>
+      </w:pPr>
+    </w:p>
+    <w:p>
+      <w:pPr>
+        <w:jc w:val="both"/>
+        <w:rPr>
+          <w:rFonts w:cs="B Nazanin"/>
+          <w:sz w:val="32"/>
+          <w:szCs w:val="32"/>
+          <w:rtl/>
+        </w:rPr>
+      </w:pPr>
+      <w:r>
+        <w:rPr>
+          <w:rFonts w:cs="B Nazanin" w:hint="cs"/>
+          <w:sz w:val="32"/>
+          <w:szCs w:val="32"/>
+          <w:rtl/>
+        </w:rPr>
+        <w:t xml:space="preserve">در نهایت پیاده سازی تابع </w:t>
+      </w:r>
+      <w:r>
+        <w:rPr>
+          <w:rFonts w:cs="B Nazanin"/>
+          <w:sz w:val="32"/>
+          <w:szCs w:val="32"/>
+        </w:rPr>
+        <w:t>Value Iteration</w:t>
+      </w:r>
+      <w:r>
+        <w:rPr>
+          <w:rFonts w:cs="B Nazanin" w:hint="cs"/>
+          <w:sz w:val="32"/>
+          <w:szCs w:val="32"/>
+          <w:rtl/>
+        </w:rPr>
+        <w:t xml:space="preserve"> برای پیدا کردن بهترین سیاست و پیاده سازی این سیاست در حلقه اصلی برنامه به شیوه پیش رو انجام خواهد شد . عامل با توجه به این سیاست در هر مرحله </w:t>
+      </w:r>
+      <w:r>
+        <w:rPr>
+          <w:rFonts w:cs="B Nazanin" w:hint="cs"/>
+          <w:sz w:val="32"/>
+          <w:szCs w:val="32"/>
+          <w:rtl/>
+        </w:rPr>
+        <w:t>،</w:t>
+      </w:r>
+      <w:r>
+        <w:rPr>
+          <w:rFonts w:cs="B Nazanin" w:hint="cs"/>
+          <w:sz w:val="32"/>
+          <w:szCs w:val="32"/>
+          <w:rtl/>
+        </w:rPr>
+        <w:t xml:space="preserve"> کنش خود را انتخاب میکند</w:t>
+      </w:r>
+    </w:p>
+    <w:p>
+      <w:pPr>
+        <w:jc w:val="both"/>
+        <w:rPr>
+          <w:rFonts w:cs="B Nazanin"/>
+          <w:sz w:val="32"/>
+          <w:szCs w:val="32"/>
+          <w:rtl/>
+        </w:rPr>
+      </w:pPr>
+    </w:p>
+    <w:p>
+      <w:pPr>
+        <w:jc w:val="both"/>
+        <w:rPr>
+          <w:rFonts w:cs="B Nazanin"/>
+          <w:sz w:val="32"/>
+          <w:szCs w:val="32"/>
+          <w:rtl/>
+        </w:rPr>
+      </w:pPr>
+    </w:p>
+    <w:p>
+      <w:pPr>
+        <w:jc w:val="both"/>
+        <w:rPr>
+          <w:rFonts w:cs="B Nazanin"/>
+          <w:sz w:val="32"/>
+          <w:szCs w:val="32"/>
+          <w:rtl/>
+        </w:rPr>
+      </w:pPr>
+    </w:p>
+    <w:p>
+      <w:pPr>
+        <w:jc w:val="both"/>
+        <w:rPr>
+          <w:rFonts w:cs="B Nazanin"/>
+          <w:sz w:val="32"/>
+          <w:szCs w:val="32"/>
+          <w:rtl/>
+        </w:rPr>
+      </w:pPr>
+    </w:p>
+    <w:p>
+      <w:pPr>
+        <w:jc w:val="both"/>
+        <w:rPr>
+          <w:rFonts w:cs="B Nazanin"/>
+          <w:sz w:val="32"/>
+          <w:szCs w:val="32"/>
+          <w:rtl/>
+        </w:rPr>
+      </w:pPr>
+    </w:p>
+    <w:p>
+      <w:pPr>
+        <w:pStyle w:val="HTMLPreformatted"/>
+        <w:shd w:val="clear" w:color="auto" w:fill="282C34"/>
+        <w:rPr>
+          <w:color w:val="BBBBBB"/>
+        </w:rPr>
+      </w:pPr>
+      <w:r>
+        <w:rPr>
+          <w:rFonts w:cs="B Nazanin" w:hint="cs"/>
+          <w:sz w:val="32"/>
+          <w:szCs w:val="32"/>
+          <w:rtl/>
+        </w:rPr>
+        <w:lastRenderedPageBreak/>
+        <w:t xml:space="preserve"> </w:t>
+      </w:r>
+      <w:r>
+        <w:rPr>
+          <w:i/>
+          <w:iCs/>
+          <w:color w:val="D55FDE"/>
+        </w:rPr>
+        <w:t xml:space="preserve">def </w:t>
+      </w:r>
+      <w:proofErr w:type="spellStart"/>
+      <w:r>
+        <w:rPr>
+          <w:color w:val="61AFEF"/>
+        </w:rPr>
+        <w:t>value_iteration</w:t>
+      </w:r>
+      <w:proofErr w:type="spellEnd"/>
+      <w:r>
+        <w:rPr>
+          <w:color w:val="BBBBBB"/>
+        </w:rPr>
+        <w:t>(</w:t>
+      </w:r>
+      <w:r>
+        <w:rPr>
+          <w:color w:val="D19A66"/>
+        </w:rPr>
+        <w:t>env</w:t>
+      </w:r>
+      <w:r>
+        <w:rPr>
+          <w:color w:val="BBBBBB"/>
+        </w:rPr>
+        <w:t xml:space="preserve">, </w:t>
+      </w:r>
+      <w:r>
+        <w:rPr>
+          <w:color w:val="D19A66"/>
+        </w:rPr>
+        <w:t>gamma</w:t>
+      </w:r>
+      <w:r>
+        <w:rPr>
+          <w:color w:val="BBBBBB"/>
+        </w:rPr>
+        <w:t>=</w:t>
+      </w:r>
+      <w:r>
+        <w:rPr>
+          <w:color w:val="D19A66"/>
+        </w:rPr>
+        <w:t>0.9</w:t>
+      </w:r>
+      <w:r>
+        <w:rPr>
+          <w:color w:val="BBBBBB"/>
+        </w:rPr>
+        <w:t xml:space="preserve">, </w:t>
+      </w:r>
+      <w:r>
+        <w:rPr>
+          <w:color w:val="D19A66"/>
+        </w:rPr>
+        <w:t>theta</w:t>
+      </w:r>
+      <w:r>
+        <w:rPr>
+          <w:color w:val="BBBBBB"/>
+        </w:rPr>
+        <w:t>=</w:t>
+      </w:r>
+      <w:r>
+        <w:rPr>
+          <w:color w:val="D19A66"/>
+        </w:rPr>
+        <w:t>1e-50</w:t>
+      </w:r>
+      <w:r>
+        <w:rPr>
+          <w:color w:val="BBBBBB"/>
+        </w:rPr>
+        <w:t>):</w:t>
+      </w:r>
+      <w:r>
+        <w:rPr>
+          <w:color w:val="BBBBBB"/>
+        </w:rPr>
+        <w:br/>
+      </w:r>
+      <w:r>
+        <w:rPr>
+          <w:color w:val="BBBBBB"/>
+        </w:rPr>
+        <w:br/>
+        <w:t xml:space="preserve">    V = </w:t>
+      </w:r>
+      <w:proofErr w:type="spellStart"/>
+      <w:r>
+        <w:rPr>
+          <w:color w:val="BBBBBB"/>
+        </w:rPr>
+        <w:t>np.</w:t>
+      </w:r>
+      <w:r>
+        <w:rPr>
+          <w:color w:val="61AFEF"/>
+        </w:rPr>
+        <w:t>zeros</w:t>
+      </w:r>
+      <w:proofErr w:type="spellEnd"/>
+      <w:r>
+        <w:rPr>
+          <w:color w:val="BBBBBB"/>
+        </w:rPr>
+        <w:t>(</w:t>
+      </w:r>
+      <w:proofErr w:type="spellStart"/>
+      <w:r>
+        <w:rPr>
+          <w:color w:val="D19A66"/>
+        </w:rPr>
+        <w:t>env</w:t>
+      </w:r>
+      <w:r>
+        <w:rPr>
+          <w:color w:val="BBBBBB"/>
+        </w:rPr>
+        <w:t>.nS</w:t>
+      </w:r>
+      <w:proofErr w:type="spellEnd"/>
+      <w:r>
+        <w:rPr>
+          <w:color w:val="BBBBBB"/>
+        </w:rPr>
+        <w:t xml:space="preserve">)  </w:t>
+      </w:r>
+      <w:r>
+        <w:rPr>
+          <w:i/>
+          <w:iCs/>
+          <w:color w:val="5C6370"/>
+        </w:rPr>
+        <w:t># Initialize the state-value function with zeros</w:t>
+      </w:r>
+      <w:r>
+        <w:rPr>
+          <w:i/>
+          <w:iCs/>
+          <w:color w:val="5C6370"/>
+        </w:rPr>
+        <w:br/>
+        <w:t xml:space="preserve">    </w:t>
+      </w:r>
+      <w:r>
+        <w:rPr>
+          <w:color w:val="BBBBBB"/>
+        </w:rPr>
+        <w:t xml:space="preserve">Q = </w:t>
+      </w:r>
+      <w:proofErr w:type="spellStart"/>
+      <w:r>
+        <w:rPr>
+          <w:color w:val="BBBBBB"/>
+        </w:rPr>
+        <w:t>np.</w:t>
+      </w:r>
+      <w:r>
+        <w:rPr>
+          <w:color w:val="61AFEF"/>
+        </w:rPr>
+        <w:t>zeros</w:t>
+      </w:r>
+      <w:proofErr w:type="spellEnd"/>
+      <w:r>
+        <w:rPr>
+          <w:color w:val="BBBBBB"/>
+        </w:rPr>
+        <w:t>((</w:t>
+      </w:r>
+      <w:proofErr w:type="spellStart"/>
+      <w:r>
+        <w:rPr>
+          <w:color w:val="D19A66"/>
+        </w:rPr>
+        <w:t>env</w:t>
+      </w:r>
+      <w:r>
+        <w:rPr>
+          <w:color w:val="BBBBBB"/>
+        </w:rPr>
+        <w:t>.nS</w:t>
+      </w:r>
+      <w:proofErr w:type="spellEnd"/>
+      <w:r>
+        <w:rPr>
+          <w:color w:val="BBBBBB"/>
+        </w:rPr>
+        <w:t xml:space="preserve">, </w:t>
+      </w:r>
+      <w:proofErr w:type="spellStart"/>
+      <w:r>
+        <w:rPr>
+          <w:color w:val="D19A66"/>
+        </w:rPr>
+        <w:t>env</w:t>
+      </w:r>
+      <w:r>
+        <w:rPr>
+          <w:color w:val="BBBBBB"/>
+        </w:rPr>
+        <w:t>.nA</w:t>
+      </w:r>
+      <w:proofErr w:type="spellEnd"/>
+      <w:r>
+        <w:rPr>
+          <w:color w:val="BBBBBB"/>
+        </w:rPr>
+        <w:t xml:space="preserve">))  </w:t>
+      </w:r>
+      <w:r>
+        <w:rPr>
+          <w:i/>
+          <w:iCs/>
+          <w:color w:val="5C6370"/>
+        </w:rPr>
+        <w:t># Initialize the action-value function with zeros</w:t>
+      </w:r>
+      <w:r>
+        <w:rPr>
+          <w:i/>
+          <w:iCs/>
+          <w:color w:val="5C6370"/>
+        </w:rPr>
+        <w:br/>
+        <w:t xml:space="preserve">    </w:t>
+      </w:r>
+      <w:proofErr w:type="spellStart"/>
+      <w:r>
+        <w:rPr>
+          <w:color w:val="BBBBBB"/>
+        </w:rPr>
+        <w:t>i</w:t>
+      </w:r>
+      <w:proofErr w:type="spellEnd"/>
+      <w:r>
+        <w:rPr>
+          <w:color w:val="BBBBBB"/>
+        </w:rPr>
+        <w:t xml:space="preserve"> = </w:t>
+      </w:r>
+      <w:r>
+        <w:rPr>
+          <w:color w:val="D19A66"/>
+        </w:rPr>
+        <w:t>0</w:t>
+      </w:r>
+      <w:r>
+        <w:rPr>
+          <w:color w:val="D19A66"/>
+        </w:rPr>
+        <w:br/>
+      </w:r>
+      <w:r>
+        <w:rPr>
+          <w:color w:val="D19A66"/>
+        </w:rPr>
+        <w:br/>
+        <w:t xml:space="preserve">    </w:t>
+      </w:r>
+      <w:r>
+        <w:rPr>
+          <w:i/>
+          <w:iCs/>
+          <w:color w:val="D55FDE"/>
+        </w:rPr>
+        <w:t>while True</w:t>
+      </w:r>
+      <w:r>
+        <w:rPr>
+          <w:color w:val="BBBBBB"/>
+        </w:rPr>
+        <w:t>:</w:t>
+      </w:r>
+      <w:r>
+        <w:rPr>
+          <w:color w:val="BBBBBB"/>
+        </w:rPr>
+        <w:br/>
+        <w:t xml:space="preserve">        delta = </w:t>
+      </w:r>
+      <w:r>
+        <w:rPr>
+          <w:color w:val="D19A66"/>
+        </w:rPr>
+        <w:t xml:space="preserve">0  </w:t>
+      </w:r>
+      <w:r>
+        <w:rPr>
+          <w:i/>
+          <w:iCs/>
+          <w:color w:val="5C6370"/>
+        </w:rPr>
+        <w:t># Initialize delta to track changes in the value function</w:t>
+      </w:r>
+      <w:r>
+        <w:rPr>
+          <w:i/>
+          <w:iCs/>
+          <w:color w:val="5C6370"/>
+        </w:rPr>
+        <w:br/>
+        <w:t xml:space="preserve">        </w:t>
+      </w:r>
+      <w:r>
+        <w:rPr>
+          <w:i/>
+          <w:iCs/>
+          <w:color w:val="D55FDE"/>
+        </w:rPr>
+        <w:t xml:space="preserve">for </w:t>
+      </w:r>
+      <w:r>
+        <w:rPr>
+          <w:color w:val="BBBBBB"/>
+        </w:rPr>
+        <w:t xml:space="preserve">s </w:t>
+      </w:r>
+      <w:r>
+        <w:rPr>
+          <w:i/>
+          <w:iCs/>
+          <w:color w:val="D55FDE"/>
+        </w:rPr>
+        <w:t xml:space="preserve">in </w:t>
+      </w:r>
+      <w:r>
+        <w:rPr>
+          <w:color w:val="2BBAC5"/>
+        </w:rPr>
+        <w:t>range</w:t>
+      </w:r>
+      <w:r>
+        <w:rPr>
+          <w:color w:val="BBBBBB"/>
+        </w:rPr>
+        <w:t>(</w:t>
+      </w:r>
+      <w:proofErr w:type="spellStart"/>
+      <w:r>
+        <w:rPr>
+          <w:color w:val="D19A66"/>
+        </w:rPr>
+        <w:t>env</w:t>
+      </w:r>
+      <w:r>
+        <w:rPr>
+          <w:color w:val="BBBBBB"/>
+        </w:rPr>
+        <w:t>.nS</w:t>
+      </w:r>
+      <w:proofErr w:type="spellEnd"/>
+      <w:r>
+        <w:rPr>
+          <w:color w:val="BBBBBB"/>
+        </w:rPr>
+        <w:t xml:space="preserve">):  </w:t>
+      </w:r>
+      <w:r>
+        <w:rPr>
+          <w:i/>
+          <w:iCs/>
+          <w:color w:val="5C6370"/>
+        </w:rPr>
+        <w:t># For each state in the environment</w:t>
+      </w:r>
+      <w:r>
+        <w:rPr>
+          <w:i/>
+          <w:iCs/>
+          <w:color w:val="5C6370"/>
+        </w:rPr>
+        <w:br/>
+        <w:t xml:space="preserve">            </w:t>
+      </w:r>
+      <w:r>
+        <w:rPr>
+          <w:color w:val="BBBBBB"/>
+        </w:rPr>
+        <w:t xml:space="preserve">v = V[s]  </w:t>
+      </w:r>
+      <w:r>
+        <w:rPr>
+          <w:i/>
+          <w:iCs/>
+          <w:color w:val="5C6370"/>
+        </w:rPr>
+        <w:t># Store the current value of the state</w:t>
+      </w:r>
+      <w:r>
+        <w:rPr>
+          <w:i/>
+          <w:iCs/>
+          <w:color w:val="5C6370"/>
+        </w:rPr>
+        <w:br/>
+      </w:r>
+      <w:r>
+        <w:rPr>
+          <w:i/>
+          <w:iCs/>
+          <w:color w:val="5C6370"/>
+        </w:rPr>
+        <w:br/>
+        <w:t xml:space="preserve">            </w:t>
+      </w:r>
+      <w:r>
+        <w:rPr>
+          <w:i/>
+          <w:iCs/>
+          <w:color w:val="D55FDE"/>
+        </w:rPr>
+        <w:t xml:space="preserve">for </w:t>
+      </w:r>
+      <w:r>
+        <w:rPr>
+          <w:color w:val="BBBBBB"/>
+        </w:rPr>
+        <w:t xml:space="preserve">a </w:t>
+      </w:r>
+      <w:r>
+        <w:rPr>
+          <w:i/>
+          <w:iCs/>
+          <w:color w:val="D55FDE"/>
+        </w:rPr>
+        <w:t xml:space="preserve">in </w:t>
+      </w:r>
+      <w:r>
+        <w:rPr>
+          <w:color w:val="2BBAC5"/>
+        </w:rPr>
+        <w:t>range</w:t>
+      </w:r>
+      <w:r>
+        <w:rPr>
+          <w:color w:val="BBBBBB"/>
+        </w:rPr>
+        <w:t>(</w:t>
+      </w:r>
+      <w:proofErr w:type="spellStart"/>
+      <w:r>
+        <w:rPr>
+          <w:color w:val="D19A66"/>
+        </w:rPr>
+        <w:t>env</w:t>
+      </w:r>
+      <w:r>
+        <w:rPr>
+          <w:color w:val="BBBBBB"/>
+        </w:rPr>
+        <w:t>.nA</w:t>
+      </w:r>
+      <w:proofErr w:type="spellEnd"/>
+      <w:r>
+        <w:rPr>
+          <w:color w:val="BBBBBB"/>
+        </w:rPr>
+        <w:t xml:space="preserve">):  </w:t>
+      </w:r>
+      <w:r>
+        <w:rPr>
+          <w:i/>
+          <w:iCs/>
+          <w:color w:val="5C6370"/>
+        </w:rPr>
+        <w:t># For each action in the environment</w:t>
+      </w:r>
+      <w:r>
+        <w:rPr>
+          <w:i/>
+          <w:iCs/>
+          <w:color w:val="5C6370"/>
+        </w:rPr>
+        <w:br/>
+      </w:r>
+      <w:r>
+        <w:rPr>
+          <w:i/>
+          <w:iCs/>
+          <w:color w:val="5C6370"/>
+        </w:rPr>
+        <w:br/>
+        <w:t xml:space="preserve">                </w:t>
+      </w:r>
+      <w:r>
+        <w:rPr>
+          <w:i/>
+          <w:iCs/>
+          <w:color w:val="D55FDE"/>
+        </w:rPr>
+        <w:t xml:space="preserve">if </w:t>
+      </w:r>
+      <w:r>
+        <w:rPr>
+          <w:color w:val="BBBBBB"/>
+        </w:rPr>
+        <w:t xml:space="preserve">a == </w:t>
+      </w:r>
+      <w:r>
+        <w:rPr>
+          <w:color w:val="D19A66"/>
+        </w:rPr>
+        <w:t xml:space="preserve">0 </w:t>
+      </w:r>
+      <w:r>
+        <w:rPr>
+          <w:i/>
+          <w:iCs/>
+          <w:color w:val="D55FDE"/>
+        </w:rPr>
+        <w:t xml:space="preserve">or </w:t>
+      </w:r>
+      <w:r>
+        <w:rPr>
+          <w:color w:val="BBBBBB"/>
+        </w:rPr>
+        <w:t xml:space="preserve">a == </w:t>
+      </w:r>
+      <w:r>
+        <w:rPr>
+          <w:color w:val="D19A66"/>
+        </w:rPr>
+        <w:t xml:space="preserve">2 </w:t>
+      </w:r>
+      <w:r>
+        <w:rPr>
+          <w:color w:val="BBBBBB"/>
+        </w:rPr>
+        <w:t>:</w:t>
+      </w:r>
+      <w:r>
+        <w:rPr>
+          <w:color w:val="BBBBBB"/>
+        </w:rPr>
+        <w:br/>
+      </w:r>
+      <w:r>
+        <w:rPr>
+          <w:color w:val="BBBBBB"/>
+        </w:rPr>
+        <w:br/>
+        <w:t xml:space="preserve">                    left= </w:t>
+      </w:r>
+      <w:r>
+        <w:rPr>
+          <w:color w:val="2BBAC5"/>
+        </w:rPr>
+        <w:t>sum</w:t>
+      </w:r>
+      <w:r>
+        <w:rPr>
+          <w:color w:val="BBBBBB"/>
+        </w:rPr>
+        <w:t xml:space="preserve">([p * (r + </w:t>
+      </w:r>
+      <w:r>
+        <w:rPr>
+          <w:color w:val="D19A66"/>
+        </w:rPr>
+        <w:t xml:space="preserve">gamma </w:t>
+      </w:r>
+      <w:r>
+        <w:rPr>
+          <w:color w:val="BBBBBB"/>
+        </w:rPr>
+        <w:t xml:space="preserve">* V[s_]) </w:t>
+      </w:r>
+      <w:r>
+        <w:rPr>
+          <w:i/>
+          <w:iCs/>
+          <w:color w:val="D55FDE"/>
+        </w:rPr>
+        <w:t xml:space="preserve">for </w:t>
+      </w:r>
+      <w:r>
+        <w:rPr>
+          <w:color w:val="BBBBBB"/>
+        </w:rPr>
+        <w:t xml:space="preserve">p, s_, r, _ </w:t>
+      </w:r>
+      <w:r>
+        <w:rPr>
+          <w:i/>
+          <w:iCs/>
+          <w:color w:val="D55FDE"/>
+        </w:rPr>
+        <w:t xml:space="preserve">in </w:t>
+      </w:r>
+      <w:proofErr w:type="spellStart"/>
+      <w:r>
+        <w:rPr>
+          <w:color w:val="D19A66"/>
+        </w:rPr>
+        <w:t>env</w:t>
+      </w:r>
+      <w:r>
+        <w:rPr>
+          <w:color w:val="BBBBBB"/>
+        </w:rPr>
+        <w:t>.P</w:t>
+      </w:r>
+      <w:proofErr w:type="spellEnd"/>
+      <w:r>
+        <w:rPr>
+          <w:color w:val="BBBBBB"/>
+        </w:rPr>
+        <w:t>[s][</w:t>
+      </w:r>
+      <w:r>
+        <w:rPr>
+          <w:color w:val="D19A66"/>
+        </w:rPr>
+        <w:t>3</w:t>
+      </w:r>
+      <w:r>
+        <w:rPr>
+          <w:color w:val="BBBBBB"/>
+        </w:rPr>
+        <w:t>]])</w:t>
+      </w:r>
+      <w:r>
+        <w:rPr>
+          <w:color w:val="BBBBBB"/>
+        </w:rPr>
+        <w:br/>
+        <w:t xml:space="preserve">                    right = </w:t>
+      </w:r>
+      <w:r>
+        <w:rPr>
+          <w:color w:val="2BBAC5"/>
+        </w:rPr>
+        <w:t>sum</w:t>
+      </w:r>
+      <w:r>
+        <w:rPr>
+          <w:color w:val="BBBBBB"/>
+        </w:rPr>
+        <w:t xml:space="preserve">([p * (r + </w:t>
+      </w:r>
+      <w:r>
+        <w:rPr>
+          <w:color w:val="D19A66"/>
+        </w:rPr>
+        <w:t xml:space="preserve">gamma </w:t>
+      </w:r>
+      <w:r>
+        <w:rPr>
+          <w:color w:val="BBBBBB"/>
+        </w:rPr>
+        <w:t xml:space="preserve">* V[s_]) </w:t>
+      </w:r>
+      <w:r>
+        <w:rPr>
+          <w:i/>
+          <w:iCs/>
+          <w:color w:val="D55FDE"/>
+        </w:rPr>
+        <w:t xml:space="preserve">for </w:t>
+      </w:r>
+      <w:r>
+        <w:rPr>
+          <w:color w:val="BBBBBB"/>
+        </w:rPr>
+        <w:t xml:space="preserve">p, s_, r, _ </w:t>
+      </w:r>
+      <w:r>
+        <w:rPr>
+          <w:i/>
+          <w:iCs/>
+          <w:color w:val="D55FDE"/>
+        </w:rPr>
+        <w:t xml:space="preserve">in </w:t>
+      </w:r>
+      <w:proofErr w:type="spellStart"/>
+      <w:r>
+        <w:rPr>
+          <w:color w:val="D19A66"/>
+        </w:rPr>
+        <w:t>env</w:t>
+      </w:r>
+      <w:r>
+        <w:rPr>
+          <w:color w:val="BBBBBB"/>
+        </w:rPr>
+        <w:t>.P</w:t>
+      </w:r>
+      <w:proofErr w:type="spellEnd"/>
+      <w:r>
+        <w:rPr>
+          <w:color w:val="BBBBBB"/>
+        </w:rPr>
+        <w:t>[s][</w:t>
+      </w:r>
+      <w:r>
+        <w:rPr>
+          <w:color w:val="D19A66"/>
+        </w:rPr>
+        <w:t>1</w:t>
+      </w:r>
+      <w:r>
+        <w:rPr>
+          <w:color w:val="BBBBBB"/>
+        </w:rPr>
+        <w:t>]])</w:t>
+      </w:r>
+      <w:r>
+        <w:rPr>
+          <w:color w:val="BBBBBB"/>
+        </w:rPr>
+        <w:br/>
+        <w:t xml:space="preserve">                    action = </w:t>
+      </w:r>
+      <w:r>
+        <w:rPr>
+          <w:color w:val="2BBAC5"/>
+        </w:rPr>
+        <w:t>sum</w:t>
+      </w:r>
+      <w:r>
+        <w:rPr>
+          <w:color w:val="BBBBBB"/>
+        </w:rPr>
+        <w:t xml:space="preserve">([p * (r + </w:t>
+      </w:r>
+      <w:r>
+        <w:rPr>
+          <w:color w:val="D19A66"/>
+        </w:rPr>
+        <w:t xml:space="preserve">gamma </w:t>
+      </w:r>
+      <w:r>
+        <w:rPr>
+          <w:color w:val="BBBBBB"/>
+        </w:rPr>
+        <w:t xml:space="preserve">* V[s_]) </w:t>
+      </w:r>
+      <w:r>
+        <w:rPr>
+          <w:i/>
+          <w:iCs/>
+          <w:color w:val="D55FDE"/>
+        </w:rPr>
+        <w:t xml:space="preserve">for </w:t>
+      </w:r>
+      <w:r>
+        <w:rPr>
+          <w:color w:val="BBBBBB"/>
+        </w:rPr>
+        <w:t xml:space="preserve">p, s_, r, _ </w:t>
+      </w:r>
+      <w:r>
+        <w:rPr>
+          <w:i/>
+          <w:iCs/>
+          <w:color w:val="D55FDE"/>
+        </w:rPr>
+        <w:t xml:space="preserve">in </w:t>
+      </w:r>
+      <w:proofErr w:type="spellStart"/>
+      <w:r>
+        <w:rPr>
+          <w:color w:val="D19A66"/>
+        </w:rPr>
+        <w:t>env</w:t>
+      </w:r>
+      <w:r>
+        <w:rPr>
+          <w:color w:val="BBBBBB"/>
+        </w:rPr>
+        <w:t>.P</w:t>
+      </w:r>
+      <w:proofErr w:type="spellEnd"/>
+      <w:r>
+        <w:rPr>
+          <w:color w:val="BBBBBB"/>
+        </w:rPr>
+        <w:t>[s][a]])</w:t>
+      </w:r>
+      <w:r>
+        <w:rPr>
+          <w:color w:val="BBBBBB"/>
+        </w:rPr>
+        <w:br/>
+        <w:t xml:space="preserve">                    </w:t>
+      </w:r>
+      <w:proofErr w:type="spellStart"/>
+      <w:r>
+        <w:rPr>
+          <w:color w:val="BBBBBB"/>
+        </w:rPr>
+        <w:t>summ</w:t>
+      </w:r>
+      <w:proofErr w:type="spellEnd"/>
+      <w:r>
+        <w:rPr>
+          <w:color w:val="BBBBBB"/>
+        </w:rPr>
+        <w:t xml:space="preserve"> = left + right + action</w:t>
+      </w:r>
+      <w:r>
+        <w:rPr>
+          <w:color w:val="BBBBBB"/>
+        </w:rPr>
+        <w:br/>
+      </w:r>
+      <w:r>
+        <w:rPr>
+          <w:color w:val="BBBBBB"/>
+        </w:rPr>
+        <w:br/>
+        <w:t xml:space="preserve">                </w:t>
+      </w:r>
+      <w:proofErr w:type="spellStart"/>
+      <w:r>
+        <w:rPr>
+          <w:i/>
+          <w:iCs/>
+          <w:color w:val="D55FDE"/>
+        </w:rPr>
+        <w:t>elif</w:t>
+      </w:r>
+      <w:proofErr w:type="spellEnd"/>
+      <w:r>
+        <w:rPr>
+          <w:i/>
+          <w:iCs/>
+          <w:color w:val="D55FDE"/>
+        </w:rPr>
+        <w:t xml:space="preserve"> </w:t>
+      </w:r>
+      <w:r>
+        <w:rPr>
+          <w:color w:val="BBBBBB"/>
+        </w:rPr>
+        <w:t xml:space="preserve">a == </w:t>
+      </w:r>
+      <w:r>
+        <w:rPr>
+          <w:color w:val="D19A66"/>
+        </w:rPr>
+        <w:t xml:space="preserve">1 </w:t>
+      </w:r>
+      <w:r>
+        <w:rPr>
+          <w:i/>
+          <w:iCs/>
+          <w:color w:val="D55FDE"/>
+        </w:rPr>
+        <w:t xml:space="preserve">or </w:t>
+      </w:r>
+      <w:r>
+        <w:rPr>
+          <w:color w:val="BBBBBB"/>
+        </w:rPr>
+        <w:t xml:space="preserve">a == </w:t>
+      </w:r>
+      <w:r>
+        <w:rPr>
+          <w:color w:val="D19A66"/>
+        </w:rPr>
+        <w:t xml:space="preserve">3 </w:t>
+      </w:r>
+      <w:r>
+        <w:rPr>
+          <w:color w:val="BBBBBB"/>
+        </w:rPr>
+        <w:t>:</w:t>
+      </w:r>
+      <w:r>
+        <w:rPr>
+          <w:color w:val="BBBBBB"/>
+        </w:rPr>
+        <w:br/>
+      </w:r>
+      <w:r>
+        <w:rPr>
+          <w:color w:val="BBBBBB"/>
+        </w:rPr>
+        <w:br/>
+        <w:t xml:space="preserve">                    up= </w:t>
+      </w:r>
+      <w:r>
+        <w:rPr>
+          <w:color w:val="2BBAC5"/>
+        </w:rPr>
+        <w:t>sum</w:t>
+      </w:r>
+      <w:r>
+        <w:rPr>
+          <w:color w:val="BBBBBB"/>
+        </w:rPr>
+        <w:t xml:space="preserve">([p * (r + </w:t>
+      </w:r>
+      <w:r>
+        <w:rPr>
+          <w:color w:val="D19A66"/>
+        </w:rPr>
+        <w:t xml:space="preserve">gamma </w:t>
+      </w:r>
+      <w:r>
+        <w:rPr>
+          <w:color w:val="BBBBBB"/>
+        </w:rPr>
+        <w:t xml:space="preserve">* V[s_]) </w:t>
+      </w:r>
+      <w:r>
+        <w:rPr>
+          <w:i/>
+          <w:iCs/>
+          <w:color w:val="D55FDE"/>
+        </w:rPr>
+        <w:t xml:space="preserve">for </w:t>
+      </w:r>
+      <w:r>
+        <w:rPr>
+          <w:color w:val="BBBBBB"/>
+        </w:rPr>
+        <w:t xml:space="preserve">p, s_, r, _ </w:t>
+      </w:r>
+      <w:r>
+        <w:rPr>
+          <w:i/>
+          <w:iCs/>
+          <w:color w:val="D55FDE"/>
+        </w:rPr>
+        <w:t xml:space="preserve">in </w:t>
+      </w:r>
+      <w:proofErr w:type="spellStart"/>
+      <w:r>
+        <w:rPr>
+          <w:color w:val="D19A66"/>
+        </w:rPr>
+        <w:t>env</w:t>
+      </w:r>
+      <w:r>
+        <w:rPr>
+          <w:color w:val="BBBBBB"/>
+        </w:rPr>
+        <w:t>.P</w:t>
+      </w:r>
+      <w:proofErr w:type="spellEnd"/>
+      <w:r>
+        <w:rPr>
+          <w:color w:val="BBBBBB"/>
+        </w:rPr>
+        <w:t>[s][</w:t>
+      </w:r>
+      <w:r>
+        <w:rPr>
+          <w:color w:val="D19A66"/>
+        </w:rPr>
+        <w:t>0</w:t>
+      </w:r>
+      <w:r>
+        <w:rPr>
+          <w:color w:val="BBBBBB"/>
+        </w:rPr>
+        <w:t>]])</w:t>
+      </w:r>
+      <w:r>
+        <w:rPr>
+          <w:color w:val="BBBBBB"/>
+        </w:rPr>
+        <w:br/>
+        <w:t xml:space="preserve">                    down = </w:t>
+      </w:r>
+      <w:r>
+        <w:rPr>
+          <w:color w:val="2BBAC5"/>
+        </w:rPr>
+        <w:t>sum</w:t>
+      </w:r>
+      <w:r>
+        <w:rPr>
+          <w:color w:val="BBBBBB"/>
+        </w:rPr>
+        <w:t xml:space="preserve">([p * (r + </w:t>
+      </w:r>
+      <w:r>
+        <w:rPr>
+          <w:color w:val="D19A66"/>
+        </w:rPr>
+        <w:t xml:space="preserve">gamma </w:t>
+      </w:r>
+      <w:r>
+        <w:rPr>
+          <w:color w:val="BBBBBB"/>
+        </w:rPr>
+        <w:t xml:space="preserve">* V[s_]) </w:t>
+      </w:r>
+      <w:r>
+        <w:rPr>
+          <w:i/>
+          <w:iCs/>
+          <w:color w:val="D55FDE"/>
+        </w:rPr>
+        <w:t xml:space="preserve">for </w:t>
+      </w:r>
+      <w:r>
+        <w:rPr>
+          <w:color w:val="BBBBBB"/>
+        </w:rPr>
+        <w:t xml:space="preserve">p, s_, r, _ </w:t>
+      </w:r>
+      <w:r>
+        <w:rPr>
+          <w:i/>
+          <w:iCs/>
+          <w:color w:val="D55FDE"/>
+        </w:rPr>
+        <w:t xml:space="preserve">in </w:t>
+      </w:r>
+      <w:proofErr w:type="spellStart"/>
+      <w:r>
+        <w:rPr>
+          <w:color w:val="D19A66"/>
+        </w:rPr>
+        <w:t>env</w:t>
+      </w:r>
+      <w:r>
+        <w:rPr>
+          <w:color w:val="BBBBBB"/>
+        </w:rPr>
+        <w:t>.P</w:t>
+      </w:r>
+      <w:proofErr w:type="spellEnd"/>
+      <w:r>
+        <w:rPr>
+          <w:color w:val="BBBBBB"/>
+        </w:rPr>
+        <w:t>[s][</w:t>
+      </w:r>
+      <w:r>
+        <w:rPr>
+          <w:color w:val="D19A66"/>
+        </w:rPr>
+        <w:t>2</w:t>
+      </w:r>
+      <w:r>
+        <w:rPr>
+          <w:color w:val="BBBBBB"/>
+        </w:rPr>
+        <w:t>]])</w:t>
+      </w:r>
+      <w:r>
+        <w:rPr>
+          <w:color w:val="BBBBBB"/>
+        </w:rPr>
+        <w:br/>
+        <w:t xml:space="preserve">                    action = </w:t>
+      </w:r>
+      <w:r>
+        <w:rPr>
+          <w:color w:val="2BBAC5"/>
+        </w:rPr>
+        <w:t>sum</w:t>
+      </w:r>
+      <w:r>
+        <w:rPr>
+          <w:color w:val="BBBBBB"/>
+        </w:rPr>
+        <w:t xml:space="preserve">([p * (r + </w:t>
+      </w:r>
+      <w:r>
+        <w:rPr>
+          <w:color w:val="D19A66"/>
+        </w:rPr>
+        <w:t xml:space="preserve">gamma </w:t>
+      </w:r>
+      <w:r>
+        <w:rPr>
+          <w:color w:val="BBBBBB"/>
+        </w:rPr>
+        <w:t xml:space="preserve">* V[s_]) </w:t>
+      </w:r>
+      <w:r>
+        <w:rPr>
+          <w:i/>
+          <w:iCs/>
+          <w:color w:val="D55FDE"/>
+        </w:rPr>
+        <w:t xml:space="preserve">for </w:t>
+      </w:r>
+      <w:r>
+        <w:rPr>
+          <w:color w:val="BBBBBB"/>
+        </w:rPr>
+        <w:t xml:space="preserve">p, s_, r, _ </w:t>
+      </w:r>
+      <w:r>
+        <w:rPr>
+          <w:i/>
+          <w:iCs/>
+          <w:color w:val="D55FDE"/>
+        </w:rPr>
+        <w:t xml:space="preserve">in </w:t>
+      </w:r>
+      <w:proofErr w:type="spellStart"/>
+      <w:r>
+        <w:rPr>
+          <w:color w:val="D19A66"/>
+        </w:rPr>
+        <w:t>env</w:t>
+      </w:r>
+      <w:r>
+        <w:rPr>
+          <w:color w:val="BBBBBB"/>
+        </w:rPr>
+        <w:t>.P</w:t>
+      </w:r>
+      <w:proofErr w:type="spellEnd"/>
+      <w:r>
+        <w:rPr>
+          <w:color w:val="BBBBBB"/>
+        </w:rPr>
+        <w:t>[s][a]])</w:t>
+      </w:r>
+      <w:r>
+        <w:rPr>
+          <w:color w:val="BBBBBB"/>
+        </w:rPr>
+        <w:br/>
+        <w:t xml:space="preserve">                    </w:t>
+      </w:r>
+      <w:proofErr w:type="spellStart"/>
+      <w:r>
+        <w:rPr>
+          <w:color w:val="BBBBBB"/>
+        </w:rPr>
+        <w:t>summ</w:t>
+      </w:r>
+      <w:proofErr w:type="spellEnd"/>
+      <w:r>
+        <w:rPr>
+          <w:color w:val="BBBBBB"/>
+        </w:rPr>
+        <w:t xml:space="preserve"> = up + down + action</w:t>
+      </w:r>
+      <w:r>
+        <w:rPr>
+          <w:color w:val="BBBBBB"/>
+        </w:rPr>
+        <w:br/>
+      </w:r>
+      <w:r>
+        <w:rPr>
+          <w:color w:val="BBBBBB"/>
+        </w:rPr>
+        <w:br/>
+        <w:t xml:space="preserve">                Q[s][a] = </w:t>
+      </w:r>
+      <w:proofErr w:type="spellStart"/>
+      <w:r>
+        <w:rPr>
+          <w:color w:val="BBBBBB"/>
+        </w:rPr>
+        <w:t>summ</w:t>
+      </w:r>
+      <w:proofErr w:type="spellEnd"/>
+      <w:r>
+        <w:rPr>
+          <w:color w:val="BBBBBB"/>
+        </w:rPr>
+        <w:br/>
+      </w:r>
+      <w:r>
+        <w:rPr>
+          <w:color w:val="BBBBBB"/>
+        </w:rPr>
+        <w:br/>
+        <w:t xml:space="preserve">            V[s] = </w:t>
+      </w:r>
+      <w:r>
+        <w:rPr>
+          <w:color w:val="2BBAC5"/>
+        </w:rPr>
+        <w:t>max</w:t>
+      </w:r>
+      <w:r>
+        <w:rPr>
+          <w:color w:val="BBBBBB"/>
+        </w:rPr>
+        <w:t xml:space="preserve">(Q[s])  </w:t>
+      </w:r>
+      <w:r>
+        <w:rPr>
+          <w:i/>
+          <w:iCs/>
+          <w:color w:val="5C6370"/>
+        </w:rPr>
+        <w:t># Update the value function</w:t>
+      </w:r>
+      <w:r>
+        <w:rPr>
+          <w:i/>
+          <w:iCs/>
+          <w:color w:val="5C6370"/>
+        </w:rPr>
+        <w:br/>
+        <w:t xml:space="preserve">            </w:t>
+      </w:r>
+      <w:r>
+        <w:rPr>
+          <w:color w:val="BBBBBB"/>
+        </w:rPr>
+        <w:t xml:space="preserve">delta = </w:t>
+      </w:r>
+      <w:r>
+        <w:rPr>
+          <w:color w:val="2BBAC5"/>
+        </w:rPr>
+        <w:t>max</w:t>
+      </w:r>
+      <w:r>
+        <w:rPr>
+          <w:color w:val="BBBBBB"/>
+        </w:rPr>
+        <w:t xml:space="preserve">(delta, </w:t>
+      </w:r>
+      <w:r>
+        <w:rPr>
+          <w:color w:val="2BBAC5"/>
+        </w:rPr>
+        <w:t>abs</w:t>
+      </w:r>
+      <w:r>
+        <w:rPr>
+          <w:color w:val="BBBBBB"/>
+        </w:rPr>
+        <w:t xml:space="preserve">(v - V[s]))  </w:t>
+      </w:r>
+      <w:r>
+        <w:rPr>
+          <w:i/>
+          <w:iCs/>
+          <w:color w:val="5C6370"/>
+        </w:rPr>
+        <w:t># Update delta</w:t>
+      </w:r>
+      <w:r>
+        <w:rPr>
+          <w:i/>
+          <w:iCs/>
+          <w:color w:val="5C6370"/>
+        </w:rPr>
+        <w:br/>
+      </w:r>
+      <w:r>
+        <w:rPr>
+          <w:i/>
+          <w:iCs/>
+          <w:color w:val="5C6370"/>
+        </w:rPr>
+        <w:br/>
+        <w:t xml:space="preserve">        </w:t>
+      </w:r>
+      <w:proofErr w:type="spellStart"/>
+      <w:r>
+        <w:rPr>
+          <w:color w:val="BBBBBB"/>
+        </w:rPr>
+        <w:t>i</w:t>
+      </w:r>
+      <w:proofErr w:type="spellEnd"/>
+      <w:r>
+        <w:rPr>
+          <w:color w:val="BBBBBB"/>
+        </w:rPr>
+        <w:t>+=</w:t>
+      </w:r>
+      <w:r>
+        <w:rPr>
+          <w:color w:val="D19A66"/>
+        </w:rPr>
+        <w:t>1</w:t>
+      </w:r>
+      <w:r>
+        <w:rPr>
+          <w:color w:val="D19A66"/>
+        </w:rPr>
+        <w:br/>
+      </w:r>
+      <w:r>
+        <w:rPr>
+          <w:color w:val="D19A66"/>
+        </w:rPr>
+        <w:br/>
+        <w:t xml:space="preserve">        </w:t>
+      </w:r>
+      <w:r>
+        <w:rPr>
+          <w:i/>
+          <w:iCs/>
+          <w:color w:val="D55FDE"/>
+        </w:rPr>
+        <w:t xml:space="preserve">if </w:t>
+      </w:r>
+      <w:r>
+        <w:rPr>
+          <w:color w:val="BBBBBB"/>
+        </w:rPr>
+        <w:t xml:space="preserve">delta &lt; </w:t>
+      </w:r>
+      <w:r>
+        <w:rPr>
+          <w:color w:val="D19A66"/>
+        </w:rPr>
+        <w:t>theta</w:t>
+      </w:r>
+      <w:r>
+        <w:rPr>
+          <w:color w:val="BBBBBB"/>
+        </w:rPr>
+        <w:t>:</w:t>
+      </w:r>
+      <w:r>
+        <w:rPr>
+          <w:color w:val="BBBBBB"/>
+        </w:rPr>
+        <w:br/>
+        <w:t xml:space="preserve">            </w:t>
+      </w:r>
+      <w:r>
+        <w:rPr>
+          <w:i/>
+          <w:iCs/>
+          <w:color w:val="5C6370"/>
+        </w:rPr>
+        <w:t># If the change in the value function is less than the threshold</w:t>
+      </w:r>
+      <w:r>
+        <w:rPr>
+          <w:i/>
+          <w:iCs/>
+          <w:color w:val="5C6370"/>
+        </w:rPr>
+        <w:br/>
+        <w:t xml:space="preserve">            </w:t>
+      </w:r>
+      <w:r>
+        <w:rPr>
+          <w:color w:val="2BBAC5"/>
+        </w:rPr>
+        <w:t>print</w:t>
+      </w:r>
+      <w:r>
+        <w:rPr>
+          <w:color w:val="BBBBBB"/>
+        </w:rPr>
+        <w:t>(</w:t>
+      </w:r>
+      <w:r>
+        <w:rPr>
+          <w:color w:val="89CA78"/>
+        </w:rPr>
+        <w:t>'converged at '</w:t>
+      </w:r>
+      <w:r>
+        <w:rPr>
+          <w:color w:val="BBBBBB"/>
+        </w:rPr>
+        <w:t xml:space="preserve">, </w:t>
+      </w:r>
+      <w:proofErr w:type="spellStart"/>
+      <w:r>
+        <w:rPr>
+          <w:color w:val="BBBBBB"/>
+        </w:rPr>
+        <w:t>i</w:t>
+      </w:r>
+      <w:proofErr w:type="spellEnd"/>
+      <w:r>
+        <w:rPr>
+          <w:color w:val="BBBBBB"/>
+        </w:rPr>
+        <w:t>)</w:t>
+      </w:r>
+      <w:r>
+        <w:rPr>
+          <w:color w:val="BBBBBB"/>
+        </w:rPr>
+        <w:br/>
+        <w:t xml:space="preserve">            </w:t>
+      </w:r>
+      <w:r>
+        <w:rPr>
+          <w:i/>
+          <w:iCs/>
+          <w:color w:val="D55FDE"/>
+        </w:rPr>
+        <w:t>break</w:t>
+      </w:r>
+      <w:r>
+        <w:rPr>
+          <w:i/>
+          <w:iCs/>
+          <w:color w:val="D55FDE"/>
+        </w:rPr>
+        <w:br/>
+      </w:r>
+      <w:r>
+        <w:rPr>
+          <w:i/>
+          <w:iCs/>
+          <w:color w:val="D55FDE"/>
+        </w:rPr>
+        <w:br/>
+      </w:r>
+      <w:r>
+        <w:rPr>
+          <w:i/>
+          <w:iCs/>
+          <w:color w:val="D55FDE"/>
+        </w:rPr>
+        <w:br/>
+        <w:t xml:space="preserve">    return </w:t>
+      </w:r>
+      <w:r>
+        <w:rPr>
+          <w:color w:val="BBBBBB"/>
+        </w:rPr>
+        <w:t>V, Q</w:t>
+      </w:r>
+    </w:p>
+    <w:p>
+      <w:pPr>
+        <w:jc w:val="both"/>
+        <w:rPr>
+          <w:rFonts w:cs="B Nazanin"/>
+          <w:sz w:val="32"/>
+          <w:szCs w:val="32"/>
+        </w:rPr>
+      </w:pPr>
+    </w:p>
+    <w:p>
+      <w:pPr>
+        <w:rPr>
+          <w:rFonts w:cs="B Nazanin"/>
+          <w:sz w:val="32"/>
+          <w:szCs w:val="32"/>
+        </w:rPr>
+      </w:pPr>
+      <w:r>
+        <w:rPr>
+          <w:rFonts w:cs="B Nazanin" w:hint="cs"/>
+          <w:sz w:val="32"/>
+          <w:szCs w:val="32"/>
+          <w:rtl/>
+        </w:rPr>
+        <w:t xml:space="preserve">به ازای هر کنش در هر حالت </w:t>
+      </w:r>
+      <w:r>
+        <w:rPr>
+          <w:rFonts w:cs="B Nazanin" w:hint="cs"/>
+          <w:sz w:val="32"/>
+          <w:szCs w:val="32"/>
+          <w:rtl/>
+        </w:rPr>
+        <w:t>،</w:t>
+      </w:r>
+      <w:r>
+        <w:rPr>
+          <w:rFonts w:cs="B Nazanin" w:hint="cs"/>
+          <w:sz w:val="32"/>
+          <w:szCs w:val="32"/>
+          <w:rtl/>
+        </w:rPr>
+        <w:t xml:space="preserve"> به علت غیر قطعی بودن محیط </w:t>
+      </w:r>
+      <w:r>
+        <w:rPr>
+          <w:rFonts w:cs="B Nazanin" w:hint="cs"/>
+          <w:sz w:val="32"/>
+          <w:szCs w:val="32"/>
+          <w:rtl/>
+        </w:rPr>
+        <w:t>،</w:t>
+      </w:r>
+      <w:r>
+        <w:rPr>
+          <w:rFonts w:cs="B Nazanin" w:hint="cs"/>
+          <w:sz w:val="32"/>
+          <w:szCs w:val="32"/>
+          <w:rtl/>
+        </w:rPr>
+        <w:t xml:space="preserve"> معادله بلمن </w:t>
+      </w:r>
+      <w:r>
+        <w:rPr>
+          <w:rFonts w:cs="B Nazanin"/>
+          <w:sz w:val="32"/>
+          <w:szCs w:val="32"/>
+        </w:rPr>
+        <w:t>( Bellman )</w:t>
+      </w:r>
+      <w:r>
+        <w:rPr>
+          <w:rFonts w:cs="B Nazanin" w:hint="cs"/>
+          <w:sz w:val="32"/>
+          <w:szCs w:val="32"/>
+          <w:rtl/>
+        </w:rPr>
+        <w:t xml:space="preserve"> برای کنش ها مجاور نیز محاسبه میشود . برای مثال اگر کنش به سمت بالا باشد , معادله بلمن را برای کنش های چپ و راست نیز محاسبه میکنیم . و یا اگر کنش به سمت چپ باشد </w:t>
+      </w:r>
+      <w:r>
+        <w:rPr>
+          <w:rFonts w:cs="B Nazanin" w:hint="cs"/>
+          <w:sz w:val="32"/>
+          <w:szCs w:val="32"/>
+          <w:rtl/>
+        </w:rPr>
+        <w:t>،</w:t>
+      </w:r>
+      <w:r>
+        <w:rPr>
+          <w:rFonts w:cs="B Nazanin" w:hint="cs"/>
+          <w:sz w:val="32"/>
+          <w:szCs w:val="32"/>
+          <w:rtl/>
+        </w:rPr>
+        <w:t xml:space="preserve"> نتیجه معادله بلمن را برای کنش های بالا و پایین نیز محاسبه میکنیم . در نهایت </w:t>
+      </w:r>
+      <w:r>
+        <w:rPr>
+          <w:rFonts w:cs="B Nazanin" w:hint="cs"/>
+          <w:sz w:val="32"/>
+          <w:szCs w:val="32"/>
+          <w:rtl/>
+        </w:rPr>
+        <w:t xml:space="preserve">سیاست </w:t>
+      </w:r>
+      <w:r>
+        <w:rPr>
+          <w:rFonts w:cs="B Nazanin" w:hint="cs"/>
+          <w:sz w:val="32"/>
+          <w:szCs w:val="32"/>
+          <w:rtl/>
+        </w:rPr>
+        <w:lastRenderedPageBreak/>
+        <w:t xml:space="preserve">انتخاب شده در سطر ماتریس </w:t>
+      </w:r>
+      <w:r>
+        <w:rPr>
+          <w:rFonts w:cs="B Nazanin"/>
+          <w:sz w:val="32"/>
+          <w:szCs w:val="32"/>
+        </w:rPr>
+        <w:t>Q</w:t>
+      </w:r>
+      <w:r>
+        <w:rPr>
+          <w:rFonts w:cs="B Nazanin" w:hint="cs"/>
+          <w:sz w:val="32"/>
+          <w:szCs w:val="32"/>
+          <w:rtl/>
+        </w:rPr>
+        <w:t xml:space="preserve"> ذخیره میشود . این کار را برای تمامی کنش ها در تمامی حالت ها انجام میدهیم . </w:t>
+      </w:r>
+    </w:p>
+    <w:p>
+      <w:pPr>
+        <w:rPr>
+          <w:rFonts w:cs="B Nazanin"/>
+          <w:sz w:val="32"/>
+          <w:szCs w:val="32"/>
+        </w:rPr>
+      </w:pPr>
+    </w:p>
+    <w:p>
+      <w:pPr>
+        <w:rPr>
+          <w:rFonts w:cs="B Nazanin" w:hint="cs"/>
+          <w:noProof/>
+          <w:sz w:val="32"/>
+          <w:szCs w:val="32"/>
+        </w:rPr>
+      </w:pPr>
+      <w:r>
+        <w:rPr>
+          <w:rFonts w:cs="B Nazanin" w:hint="cs"/>
+          <w:noProof/>
+          <w:sz w:val="32"/>
+          <w:szCs w:val="32"/>
+        </w:rPr>
+        <w:drawing>
+          <wp:inline distT="0" distB="0" distL="0" distR="0" wp14:anchorId="60B2841A" wp14:editId="393D2DE5">
+            <wp:extent cx="5621655" cy="923925"/>
+            <wp:effectExtent l="0" t="0" r="0" b="9525"/>
+            <wp:docPr id="1524221233" name="Picture 1"/>
+            <wp:cNvGraphicFramePr>
+              <a:graphicFrameLocks xmlns:a="http://schemas.openxmlformats.org/drawingml/2006/main" noChangeAspect="1"/>
+            </wp:cNvGraphicFramePr>
+            <a:graphic xmlns:a="http://schemas.openxmlformats.org/drawingml/2006/main">
+              <a:graphicData uri="http://schemas.openxmlformats.org/drawingml/2006/picture">
+                <pic:pic xmlns:pic="http://schemas.openxmlformats.org/drawingml/2006/picture">
+                  <pic:nvPicPr>
+                    <pic:cNvPr id="1524221233" name="Picture 1524221233"/>
+                    <pic:cNvPicPr/>
+                  </pic:nvPicPr>
+                  <pic:blipFill>
+                    <a:blip r:embed="rId11">
+                      <a:extLst>
+                        <a:ext uri="{28A0092B-C50C-407E-A947-70E740481C1C}">
+                          <a14:useLocalDpi xmlns:a14="http://schemas.microsoft.com/office/drawing/2010/main" val="0"/>
+                        </a:ext>
+                      </a:extLst>
+                    </a:blip>
+                    <a:stretch>
+                      <a:fillRect/>
+                    </a:stretch>
+                  </pic:blipFill>
+                  <pic:spPr>
+                    <a:xfrm>
+                      <a:off x="0" y="0"/>
+                      <a:ext cx="5621655" cy="923925"/>
+                    </a:xfrm>
+                    <a:prstGeom prst="rect">
+                      <a:avLst/>
+                    </a:prstGeom>
+                  </pic:spPr>
+                </pic:pic>
+              </a:graphicData>
+            </a:graphic>
+          </wp:inline>
+        </w:drawing>
+      </w:r>
+    </w:p>
+    <w:p>
+      <w:pPr>
+        <w:rPr>
+          <w:rFonts w:cs="B Nazanin" w:hint="cs"/>
+          <w:noProof/>
+          <w:sz w:val="32"/>
+          <w:szCs w:val="32"/>
+        </w:rPr>
+      </w:pPr>
+    </w:p>
+    <w:p>
+      <w:pPr>
+        <w:tabs>
+          <w:tab w:val="left" w:pos="914"/>
+        </w:tabs>
+        <w:rPr>
+          <w:rFonts w:cs="B Nazanin"/>
+          <w:sz w:val="32"/>
+          <w:szCs w:val="32"/>
+          <w:rtl/>
+        </w:rPr>
+      </w:pPr>
+      <w:r>
+        <w:rPr>
+          <w:rFonts w:cs="B Nazanin" w:hint="cs"/>
+          <w:sz w:val="32"/>
+          <w:szCs w:val="32"/>
+          <w:rtl/>
+        </w:rPr>
+        <w:t xml:space="preserve">ماتریس </w:t>
+      </w:r>
+      <w:r>
+        <w:rPr>
+          <w:rFonts w:cs="B Nazanin"/>
+          <w:sz w:val="32"/>
+          <w:szCs w:val="32"/>
+        </w:rPr>
+        <w:t>Q</w:t>
+      </w:r>
+      <w:r>
+        <w:rPr>
+          <w:rFonts w:cs="B Nazanin" w:hint="cs"/>
+          <w:sz w:val="32"/>
+          <w:szCs w:val="32"/>
+          <w:rtl/>
+        </w:rPr>
+        <w:t xml:space="preserve"> ماتریسی است با تعداد سطر هایی متناسب با تعداد حالات و ستون هایی متناسب با تعداد کنش های ممکن . با استفاده از این ماتریس ، در هر مرحله ما بهترین کنش ممکن ( بزرگترین عنصر هر سطر در هر کنش ) را انتخاب کرده و به عنوان کنش عامل انجام میدهیم . هر چند به احتمال 3/1 این کنش انجام خواهد شد . </w:t>
+      </w:r>
+    </w:p>
+    <w:p>
+      <w:pPr>
+        <w:tabs>
+          <w:tab w:val="left" w:pos="914"/>
+        </w:tabs>
+        <w:rPr>
+          <w:rFonts w:cs="B Nazanin"/>
+          <w:sz w:val="32"/>
+          <w:szCs w:val="32"/>
+          <w:rtl/>
+        </w:rPr>
+      </w:pPr>
+    </w:p>
+    <w:p>
+      <w:pPr>
+        <w:tabs>
+          <w:tab w:val="left" w:pos="914"/>
+        </w:tabs>
+        <w:rPr>
+          <w:rFonts w:cs="B Nazanin"/>
+          <w:sz w:val="32"/>
+          <w:szCs w:val="32"/>
+          <w:rtl/>
+        </w:rPr>
+      </w:pPr>
+      <w:r>
+        <w:rPr>
+          <w:rFonts w:cs="B Nazanin" w:hint="cs"/>
+          <w:sz w:val="32"/>
+          <w:szCs w:val="32"/>
+          <w:rtl/>
+        </w:rPr>
+        <w:t xml:space="preserve">در حلقه اصلی برنامه و برای پیاده سازی الگوریتم ذکر شده ، با </w:t>
+      </w:r>
+      <w:r>
+        <w:rPr>
+          <w:rFonts w:cs="B Nazanin"/>
+          <w:sz w:val="32"/>
+          <w:szCs w:val="32"/>
+        </w:rPr>
+        <w:t>Q</w:t>
+      </w:r>
+      <w:r>
+        <w:rPr>
+          <w:rFonts w:cs="B Nazanin" w:hint="cs"/>
+          <w:sz w:val="32"/>
+          <w:szCs w:val="32"/>
+          <w:rtl/>
+        </w:rPr>
+        <w:t xml:space="preserve"> بدست آمده ، انتخاب بهترین کنش ممکن بر اساس سیاست استخراج شده ، کار دشواری نخواهد بود . هر چند همانطور که گفته شد ، با توجه به عدم قطعیت کنش ها در محیط ، پیدا کردن خانه هدف برای عامل </w:t>
+      </w:r>
+      <w:r>
+        <w:rPr>
+          <w:rFonts w:cs="B Nazanin" w:hint="cs"/>
+          <w:sz w:val="32"/>
+          <w:szCs w:val="32"/>
+          <w:rtl/>
+        </w:rPr>
+        <w:t>اندکی چالشی خواهد بود .</w:t>
+      </w:r>
+    </w:p>
+    <w:p>
+      <w:pPr>
+        <w:tabs>
+          <w:tab w:val="left" w:pos="914"/>
+        </w:tabs>
+        <w:rPr>
+          <w:rFonts w:cs="B Nazanin"/>
+          <w:sz w:val="32"/>
+          <w:szCs w:val="32"/>
+          <w:rtl/>
+        </w:rPr>
+      </w:pPr>
+    </w:p>
+    <w:p>
+      <w:pPr>
+        <w:pStyle w:val="HTMLPreformatted"/>
+        <w:shd w:val="clear" w:color="auto" w:fill="282C34"/>
+        <w:rPr>
+          <w:color w:val="BBBBBB"/>
+        </w:rPr>
+      </w:pPr>
+      <w:r>
+        <w:rPr>
+          <w:color w:val="BBBBBB"/>
+        </w:rPr>
+        <w:br/>
+      </w:r>
+      <w:r>
+        <w:rPr>
+          <w:i/>
+          <w:iCs/>
+          <w:color w:val="5C6370"/>
+        </w:rPr>
+        <w:t xml:space="preserve"># Create an instance of your </w:t>
+      </w:r>
+      <w:proofErr w:type="spellStart"/>
+      <w:r>
+        <w:rPr>
+          <w:i/>
+          <w:iCs/>
+          <w:color w:val="5C6370"/>
+        </w:rPr>
+        <w:t>CliffWalking</w:t>
+      </w:r>
+      <w:proofErr w:type="spellEnd"/>
+      <w:r>
+        <w:rPr>
+          <w:i/>
+          <w:iCs/>
+          <w:color w:val="5C6370"/>
+        </w:rPr>
+        <w:t xml:space="preserve"> environment</w:t>
+      </w:r>
+      <w:r>
+        <w:rPr>
+          <w:i/>
+          <w:iCs/>
+          <w:color w:val="5C6370"/>
+        </w:rPr>
+        <w:br/>
+      </w:r>
+      <w:r>
+        <w:rPr>
+          <w:color w:val="BBBBBB"/>
+        </w:rPr>
+        <w:t xml:space="preserve">env = </w:t>
+      </w:r>
+      <w:proofErr w:type="spellStart"/>
+      <w:r>
+        <w:rPr>
+          <w:color w:val="61AFEF"/>
+        </w:rPr>
+        <w:t>CliffWalking</w:t>
+      </w:r>
+      <w:proofErr w:type="spellEnd"/>
+      <w:r>
+        <w:rPr>
+          <w:color w:val="BBBBBB"/>
+        </w:rPr>
+        <w:t>(</w:t>
+      </w:r>
+      <w:proofErr w:type="spellStart"/>
+      <w:r>
+        <w:rPr>
+          <w:color w:val="D19A66"/>
+        </w:rPr>
+        <w:t>render_mode</w:t>
+      </w:r>
+      <w:proofErr w:type="spellEnd"/>
+      <w:r>
+        <w:rPr>
+          <w:color w:val="BBBBBB"/>
+        </w:rPr>
+        <w:t>=</w:t>
+      </w:r>
+      <w:r>
+        <w:rPr>
+          <w:color w:val="89CA78"/>
+        </w:rPr>
+        <w:t>"human"</w:t>
+      </w:r>
+      <w:r>
+        <w:rPr>
+          <w:color w:val="BBBBBB"/>
+        </w:rPr>
+        <w:t>)</w:t>
+      </w:r>
+      <w:r>
+        <w:rPr>
+          <w:color w:val="BBBBBB"/>
+        </w:rPr>
+        <w:br/>
+        <w:t xml:space="preserve">observation, info = </w:t>
+      </w:r>
+      <w:proofErr w:type="spellStart"/>
+      <w:proofErr w:type="gramStart"/>
+      <w:r>
+        <w:rPr>
+          <w:color w:val="BBBBBB"/>
+        </w:rPr>
+        <w:t>env.</w:t>
+      </w:r>
+      <w:r>
+        <w:rPr>
+          <w:color w:val="61AFEF"/>
+        </w:rPr>
+        <w:t>reset</w:t>
+      </w:r>
+      <w:proofErr w:type="spellEnd"/>
+      <w:proofErr w:type="gramEnd"/>
+      <w:r>
+        <w:rPr>
+          <w:color w:val="BBBBBB"/>
+        </w:rPr>
+        <w:t>(</w:t>
+      </w:r>
+      <w:r>
+        <w:rPr>
+          <w:color w:val="D19A66"/>
+        </w:rPr>
+        <w:t>seed</w:t>
+      </w:r>
+      <w:r>
+        <w:rPr>
+          <w:color w:val="BBBBBB"/>
+        </w:rPr>
+        <w:t>=</w:t>
+      </w:r>
+      <w:r>
+        <w:rPr>
+          <w:color w:val="D19A66"/>
+        </w:rPr>
+        <w:t>30</w:t>
+      </w:r>
+      <w:r>
+        <w:rPr>
+          <w:color w:val="BBBBBB"/>
+        </w:rPr>
+        <w:t>)</w:t>
+      </w:r>
+      <w:r>
+        <w:rPr>
+          <w:color w:val="BBBBBB"/>
+        </w:rPr>
+        <w:br/>
+      </w:r>
+      <w:r>
+        <w:rPr>
+          <w:color w:val="BBBBBB"/>
+        </w:rPr>
+        <w:br/>
+      </w:r>
+      <w:r>
+        <w:rPr>
+          <w:i/>
+          <w:iCs/>
+          <w:color w:val="5C6370"/>
+        </w:rPr>
+        <w:t># Run value iteration</w:t>
+      </w:r>
+      <w:r>
+        <w:rPr>
+          <w:i/>
+          <w:iCs/>
+          <w:color w:val="5C6370"/>
+        </w:rPr>
+        <w:br/>
+      </w:r>
+      <w:proofErr w:type="spellStart"/>
+      <w:r>
+        <w:rPr>
+          <w:color w:val="BBBBBB"/>
+        </w:rPr>
+        <w:t>V_star</w:t>
+      </w:r>
+      <w:proofErr w:type="spellEnd"/>
+      <w:r>
+        <w:rPr>
+          <w:color w:val="BBBBBB"/>
+        </w:rPr>
+        <w:t xml:space="preserve">, </w:t>
+      </w:r>
+      <w:proofErr w:type="spellStart"/>
+      <w:r>
+        <w:rPr>
+          <w:color w:val="BBBBBB"/>
+        </w:rPr>
+        <w:t>Q_star</w:t>
+      </w:r>
+      <w:proofErr w:type="spellEnd"/>
+      <w:r>
+        <w:rPr>
+          <w:color w:val="BBBBBB"/>
+        </w:rPr>
+        <w:t xml:space="preserve"> = </w:t>
+      </w:r>
+      <w:proofErr w:type="spellStart"/>
+      <w:r>
+        <w:rPr>
+          <w:color w:val="61AFEF"/>
+        </w:rPr>
+        <w:t>value_iteration</w:t>
+      </w:r>
+      <w:proofErr w:type="spellEnd"/>
+      <w:r>
+        <w:rPr>
+          <w:color w:val="BBBBBB"/>
+        </w:rPr>
+        <w:t>(env)</w:t>
+      </w:r>
+      <w:r>
+        <w:rPr>
+          <w:color w:val="BBBBBB"/>
+        </w:rPr>
+        <w:br/>
+      </w:r>
+      <w:r>
+        <w:rPr>
+          <w:color w:val="BBBBBB"/>
+        </w:rPr>
+        <w:br/>
+      </w:r>
+      <w:r>
+        <w:rPr>
+          <w:i/>
+          <w:iCs/>
+          <w:color w:val="5C6370"/>
+        </w:rPr>
+        <w:t># Define the maximum number of iterations</w:t>
+      </w:r>
+      <w:r>
+        <w:rPr>
+          <w:i/>
+          <w:iCs/>
+          <w:color w:val="5C6370"/>
+        </w:rPr>
+        <w:br/>
+      </w:r>
+      <w:proofErr w:type="spellStart"/>
+      <w:r>
+        <w:rPr>
+          <w:color w:val="BBBBBB"/>
+        </w:rPr>
+        <w:t>max_iter_number</w:t>
+      </w:r>
+      <w:proofErr w:type="spellEnd"/>
+      <w:r>
+        <w:rPr>
+          <w:color w:val="BBBBBB"/>
+        </w:rPr>
+        <w:t xml:space="preserve"> = </w:t>
+      </w:r>
+      <w:r>
+        <w:rPr>
+          <w:color w:val="D19A66"/>
+        </w:rPr>
+        <w:t>1000</w:t>
+      </w:r>
+      <w:r>
+        <w:rPr>
+          <w:color w:val="D19A66"/>
+        </w:rPr>
+        <w:br/>
+      </w:r>
+      <w:r>
+        <w:rPr>
+          <w:color w:val="BBBBBB"/>
+        </w:rPr>
+        <w:t xml:space="preserve">wins = </w:t>
+      </w:r>
+      <w:r>
+        <w:rPr>
+          <w:color w:val="D19A66"/>
+        </w:rPr>
+        <w:t>0</w:t>
+      </w:r>
+    </w:p>
+    <w:p>
+      <w:pPr>
+        <w:tabs>
+          <w:tab w:val="left" w:pos="914"/>
+        </w:tabs>
+        <w:rPr>
+          <w:rFonts w:cs="B Nazanin"/>
+          <w:sz w:val="32"/>
+          <w:szCs w:val="32"/>
+          <w:rtl/>
+        </w:rPr>
+      </w:pPr>
+    </w:p>
+    <w:p>
+      <w:pPr>
+        <w:tabs>
+          <w:tab w:val="left" w:pos="914"/>
+        </w:tabs>
+        <w:rPr>
+          <w:rFonts w:cs="B Nazanin"/>
+          <w:sz w:val="32"/>
+          <w:szCs w:val="32"/>
+          <w:rtl/>
+        </w:rPr>
+      </w:pPr>
+    </w:p>
+    <w:p>
+      <w:pPr>
+        <w:pStyle w:val="HTMLPreformatted"/>
+        <w:shd w:val="clear" w:color="auto" w:fill="282C34"/>
+        <w:rPr>
+          <w:color w:val="BBBBBB"/>
+        </w:rPr>
+      </w:pPr>
+      <w:r>
+        <w:rPr>
+          <w:color w:val="BBBBBB"/>
+        </w:rPr>
+        <w:lastRenderedPageBreak/>
+        <w:br/>
+      </w:r>
+      <w:r>
+        <w:rPr>
+          <w:i/>
+          <w:iCs/>
+          <w:color w:val="D55FDE"/>
+        </w:rPr>
+        <w:t xml:space="preserve">for </w:t>
+      </w:r>
+      <w:proofErr w:type="spellStart"/>
+      <w:r>
+        <w:rPr>
+          <w:color w:val="BBBBBB"/>
+        </w:rPr>
+        <w:t>i</w:t>
+      </w:r>
+      <w:proofErr w:type="spellEnd"/>
+      <w:r>
+        <w:rPr>
+          <w:color w:val="BBBBBB"/>
+        </w:rPr>
+        <w:t xml:space="preserve"> </w:t>
+      </w:r>
+      <w:r>
+        <w:rPr>
+          <w:i/>
+          <w:iCs/>
+          <w:color w:val="D55FDE"/>
+        </w:rPr>
+        <w:t xml:space="preserve">in </w:t>
+      </w:r>
+      <w:r>
+        <w:rPr>
+          <w:color w:val="2BBAC5"/>
+        </w:rPr>
+        <w:t>range</w:t>
+      </w:r>
+      <w:r>
+        <w:rPr>
+          <w:color w:val="BBBBBB"/>
+        </w:rPr>
+        <w:t>(</w:t>
+      </w:r>
+      <w:proofErr w:type="spellStart"/>
+      <w:r>
+        <w:rPr>
+          <w:color w:val="BBBBBB"/>
+        </w:rPr>
+        <w:t>max_iter_number</w:t>
+      </w:r>
+      <w:proofErr w:type="spellEnd"/>
+      <w:r>
+        <w:rPr>
+          <w:color w:val="BBBBBB"/>
+        </w:rPr>
+        <w:t>):</w:t>
+      </w:r>
+      <w:r>
+        <w:rPr>
+          <w:color w:val="BBBBBB"/>
+        </w:rPr>
+        <w:br/>
+      </w:r>
+      <w:r>
+        <w:rPr>
+          <w:color w:val="BBBBBB"/>
+        </w:rPr>
+        <w:br/>
+        <w:t xml:space="preserve">    </w:t>
+      </w:r>
+      <w:r>
+        <w:rPr>
+          <w:i/>
+          <w:iCs/>
+          <w:color w:val="5C6370"/>
+        </w:rPr>
+        <w:t># Choose an action according to the policy</w:t>
+      </w:r>
+      <w:r>
+        <w:rPr>
+          <w:i/>
+          <w:iCs/>
+          <w:color w:val="5C6370"/>
+        </w:rPr>
+        <w:br/>
+        <w:t xml:space="preserve">    </w:t>
+      </w:r>
+      <w:r>
+        <w:rPr>
+          <w:color w:val="BBBBBB"/>
+        </w:rPr>
+        <w:t xml:space="preserve">action = </w:t>
+      </w:r>
+      <w:proofErr w:type="spellStart"/>
+      <w:r>
+        <w:rPr>
+          <w:color w:val="BBBBBB"/>
+        </w:rPr>
+        <w:t>np.</w:t>
+      </w:r>
+      <w:r>
+        <w:rPr>
+          <w:color w:val="61AFEF"/>
+        </w:rPr>
+        <w:t>argmax</w:t>
+      </w:r>
+      <w:proofErr w:type="spellEnd"/>
+      <w:r>
+        <w:rPr>
+          <w:color w:val="BBBBBB"/>
+        </w:rPr>
+        <w:t>(</w:t>
+      </w:r>
+      <w:proofErr w:type="spellStart"/>
+      <w:r>
+        <w:rPr>
+          <w:color w:val="BBBBBB"/>
+        </w:rPr>
+        <w:t>Q_star</w:t>
+      </w:r>
+      <w:proofErr w:type="spellEnd"/>
+      <w:r>
+        <w:rPr>
+          <w:color w:val="BBBBBB"/>
+        </w:rPr>
+        <w:t>[</w:t>
+      </w:r>
+      <w:proofErr w:type="spellStart"/>
+      <w:r>
+        <w:rPr>
+          <w:color w:val="BBBBBB"/>
+        </w:rPr>
+        <w:t>env.s</w:t>
+      </w:r>
+      <w:proofErr w:type="spellEnd"/>
+      <w:r>
+        <w:rPr>
+          <w:color w:val="BBBBBB"/>
+        </w:rPr>
+        <w:t>])</w:t>
+      </w:r>
+      <w:r>
+        <w:rPr>
+          <w:color w:val="BBBBBB"/>
+        </w:rPr>
+        <w:br/>
+      </w:r>
+      <w:r>
+        <w:rPr>
+          <w:color w:val="BBBBBB"/>
+        </w:rPr>
+        <w:br/>
+        <w:t xml:space="preserve">    </w:t>
+      </w:r>
+      <w:r>
+        <w:rPr>
+          <w:i/>
+          <w:iCs/>
+          <w:color w:val="5C6370"/>
+        </w:rPr>
+        <w:t># Perform the action and receive feedback from the environment</w:t>
+      </w:r>
+      <w:r>
+        <w:rPr>
+          <w:i/>
+          <w:iCs/>
+          <w:color w:val="5C6370"/>
+        </w:rPr>
+        <w:br/>
+        <w:t xml:space="preserve">    </w:t>
+      </w:r>
+      <w:proofErr w:type="spellStart"/>
+      <w:r>
+        <w:rPr>
+          <w:color w:val="BBBBBB"/>
+        </w:rPr>
+        <w:t>next_state</w:t>
+      </w:r>
+      <w:proofErr w:type="spellEnd"/>
+      <w:r>
+        <w:rPr>
+          <w:color w:val="BBBBBB"/>
+        </w:rPr>
+        <w:t xml:space="preserve">, reward, done, truncated, info = </w:t>
+      </w:r>
+      <w:proofErr w:type="spellStart"/>
+      <w:r>
+        <w:rPr>
+          <w:color w:val="BBBBBB"/>
+        </w:rPr>
+        <w:t>env.</w:t>
+      </w:r>
+      <w:r>
+        <w:rPr>
+          <w:color w:val="61AFEF"/>
+        </w:rPr>
+        <w:t>step</w:t>
+      </w:r>
+      <w:proofErr w:type="spellEnd"/>
+      <w:r>
+        <w:rPr>
+          <w:color w:val="BBBBBB"/>
+        </w:rPr>
+        <w:t>(action)</w:t>
+      </w:r>
+      <w:r>
+        <w:rPr>
+          <w:color w:val="BBBBBB"/>
+        </w:rPr>
+        <w:br/>
+      </w:r>
+      <w:r>
+        <w:rPr>
+          <w:color w:val="BBBBBB"/>
+        </w:rPr>
+        <w:br/>
+      </w:r>
+      <w:r>
+        <w:rPr>
+          <w:color w:val="BBBBBB"/>
+        </w:rPr>
+        <w:br/>
+        <w:t xml:space="preserve">    </w:t>
+      </w:r>
+      <w:r>
+        <w:rPr>
+          <w:i/>
+          <w:iCs/>
+          <w:color w:val="5C6370"/>
+        </w:rPr>
+        <w:t># Update the current state</w:t>
+      </w:r>
+      <w:r>
+        <w:rPr>
+          <w:i/>
+          <w:iCs/>
+          <w:color w:val="5C6370"/>
+        </w:rPr>
+        <w:br/>
+        <w:t xml:space="preserve">    </w:t>
+      </w:r>
+      <w:proofErr w:type="spellStart"/>
+      <w:r>
+        <w:rPr>
+          <w:color w:val="BBBBBB"/>
+        </w:rPr>
+        <w:t>env.s</w:t>
+      </w:r>
+      <w:proofErr w:type="spellEnd"/>
+      <w:r>
+        <w:rPr>
+          <w:color w:val="BBBBBB"/>
+        </w:rPr>
+        <w:t xml:space="preserve"> = </w:t>
+      </w:r>
+      <w:proofErr w:type="spellStart"/>
+      <w:r>
+        <w:rPr>
+          <w:color w:val="BBBBBB"/>
+        </w:rPr>
+        <w:t>next_state</w:t>
+      </w:r>
+      <w:proofErr w:type="spellEnd"/>
+      <w:r>
+        <w:rPr>
+          <w:color w:val="BBBBBB"/>
+        </w:rPr>
+        <w:br/>
+      </w:r>
+      <w:r>
+        <w:rPr>
+          <w:color w:val="BBBBBB"/>
+        </w:rPr>
+        <w:br/>
+        <w:t xml:space="preserve">    </w:t>
+      </w:r>
+      <w:r>
+        <w:rPr>
+          <w:i/>
+          <w:iCs/>
+          <w:color w:val="D55FDE"/>
+        </w:rPr>
+        <w:t xml:space="preserve">if </w:t>
+      </w:r>
+      <w:r>
+        <w:rPr>
+          <w:color w:val="BBBBBB"/>
+        </w:rPr>
+        <w:t xml:space="preserve">done </w:t>
+      </w:r>
+      <w:r>
+        <w:rPr>
+          <w:i/>
+          <w:iCs/>
+          <w:color w:val="D55FDE"/>
+        </w:rPr>
+        <w:t xml:space="preserve">or </w:t>
+      </w:r>
+      <w:r>
+        <w:rPr>
+          <w:color w:val="BBBBBB"/>
+        </w:rPr>
+        <w:t>truncated:</w:t>
+      </w:r>
+      <w:r>
+        <w:rPr>
+          <w:color w:val="BBBBBB"/>
+        </w:rPr>
+        <w:br/>
+        <w:t xml:space="preserve">        </w:t>
+      </w:r>
+      <w:r>
+        <w:rPr>
+          <w:color w:val="2BBAC5"/>
+        </w:rPr>
+        <w:t>print</w:t>
+      </w:r>
+      <w:r>
+        <w:rPr>
+          <w:color w:val="BBBBBB"/>
+        </w:rPr>
+        <w:t>(</w:t>
+      </w:r>
+      <w:proofErr w:type="spellStart"/>
+      <w:r>
+        <w:rPr>
+          <w:color w:val="89CA78"/>
+        </w:rPr>
+        <w:t>f'At</w:t>
+      </w:r>
+      <w:proofErr w:type="spellEnd"/>
+      <w:r>
+        <w:rPr>
+          <w:color w:val="89CA78"/>
+        </w:rPr>
+        <w:t xml:space="preserve"> Epoch : </w:t>
+      </w:r>
+      <w:r>
+        <w:rPr>
+          <w:color w:val="2BBAC5"/>
+        </w:rPr>
+        <w:t>{</w:t>
+      </w:r>
+      <w:proofErr w:type="spellStart"/>
+      <w:r>
+        <w:rPr>
+          <w:color w:val="BBBBBB"/>
+        </w:rPr>
+        <w:t>i</w:t>
+      </w:r>
+      <w:proofErr w:type="spellEnd"/>
+      <w:r>
+        <w:rPr>
+          <w:color w:val="2BBAC5"/>
+        </w:rPr>
+        <w:t>}</w:t>
+      </w:r>
+      <w:r>
+        <w:rPr>
+          <w:color w:val="89CA78"/>
+        </w:rPr>
+        <w:t xml:space="preserve"> Agent Succeeded !'</w:t>
+      </w:r>
+      <w:r>
+        <w:rPr>
+          <w:color w:val="BBBBBB"/>
+        </w:rPr>
+        <w:t>)</w:t>
+      </w:r>
+      <w:r>
+        <w:rPr>
+          <w:color w:val="BBBBBB"/>
+        </w:rPr>
+        <w:br/>
+        <w:t xml:space="preserve">        wins += </w:t>
+      </w:r>
+      <w:r>
+        <w:rPr>
+          <w:color w:val="D19A66"/>
+        </w:rPr>
+        <w:t>1</w:t>
+      </w:r>
+      <w:r>
+        <w:rPr>
+          <w:color w:val="D19A66"/>
+        </w:rPr>
+        <w:br/>
+        <w:t xml:space="preserve">        </w:t>
+      </w:r>
+      <w:r>
+        <w:rPr>
+          <w:color w:val="2BBAC5"/>
+        </w:rPr>
+        <w:t>print</w:t>
+      </w:r>
+      <w:r>
+        <w:rPr>
+          <w:color w:val="BBBBBB"/>
+        </w:rPr>
+        <w:t>(</w:t>
+      </w:r>
+      <w:proofErr w:type="spellStart"/>
+      <w:r>
+        <w:rPr>
+          <w:color w:val="89CA78"/>
+        </w:rPr>
+        <w:t>f'Wins</w:t>
+      </w:r>
+      <w:proofErr w:type="spellEnd"/>
+      <w:r>
+        <w:rPr>
+          <w:color w:val="89CA78"/>
+        </w:rPr>
+        <w:t xml:space="preserve"> : </w:t>
+      </w:r>
+      <w:r>
+        <w:rPr>
+          <w:color w:val="2BBAC5"/>
+        </w:rPr>
+        <w:t>{</w:t>
+      </w:r>
+      <w:r>
+        <w:rPr>
+          <w:color w:val="BBBBBB"/>
+        </w:rPr>
+        <w:t>wins</w:t>
+      </w:r>
+      <w:r>
+        <w:rPr>
+          <w:color w:val="2BBAC5"/>
+        </w:rPr>
+        <w:t>}</w:t>
+      </w:r>
+      <w:r>
+        <w:rPr>
+          <w:color w:val="89CA78"/>
+        </w:rPr>
+        <w:t>'</w:t>
+      </w:r>
+      <w:r>
+        <w:rPr>
+          <w:color w:val="BBBBBB"/>
+        </w:rPr>
+        <w:t>)</w:t>
+      </w:r>
+      <w:r>
+        <w:rPr>
+          <w:color w:val="BBBBBB"/>
+        </w:rPr>
+        <w:br/>
+        <w:t xml:space="preserve">        observation, info = </w:t>
+      </w:r>
+      <w:proofErr w:type="spellStart"/>
+      <w:r>
+        <w:rPr>
+          <w:color w:val="BBBBBB"/>
+        </w:rPr>
+        <w:t>env.</w:t>
+      </w:r>
+      <w:r>
+        <w:rPr>
+          <w:color w:val="61AFEF"/>
+        </w:rPr>
+        <w:t>reset</w:t>
+      </w:r>
+      <w:proofErr w:type="spellEnd"/>
+      <w:r>
+        <w:rPr>
+          <w:color w:val="BBBBBB"/>
+        </w:rPr>
+        <w:t>()</w:t>
+      </w:r>
+      <w:r>
+        <w:rPr>
+          <w:color w:val="BBBBBB"/>
+        </w:rPr>
+        <w:br/>
+      </w:r>
+      <w:r>
+        <w:rPr>
+          <w:color w:val="BBBBBB"/>
+        </w:rPr>
+        <w:br/>
+      </w:r>
+      <w:r>
+        <w:rPr>
+          <w:i/>
+          <w:iCs/>
+          <w:color w:val="5C6370"/>
+        </w:rPr>
+        <w:t># Close the environment</w:t>
+      </w:r>
+      <w:r>
+        <w:rPr>
+          <w:i/>
+          <w:iCs/>
+          <w:color w:val="5C6370"/>
+        </w:rPr>
+        <w:br/>
+      </w:r>
+      <w:proofErr w:type="spellStart"/>
+      <w:r>
+        <w:rPr>
+          <w:color w:val="BBBBBB"/>
+        </w:rPr>
+        <w:t>env.</w:t>
+      </w:r>
+      <w:r>
+        <w:rPr>
+          <w:color w:val="61AFEF"/>
+        </w:rPr>
+        <w:t>close</w:t>
+      </w:r>
+      <w:proofErr w:type="spellEnd"/>
+      <w:r>
+        <w:rPr>
+          <w:color w:val="BBBBBB"/>
+        </w:rPr>
+        <w:t>()</w:t>
+      </w:r>
+    </w:p>
+    <w:p>
+      <w:pPr>
+        <w:tabs>
+          <w:tab w:val="left" w:pos="914"/>
+        </w:tabs>
+        <w:rPr>
+          <w:rFonts w:cs="B Nazanin"/>
+          <w:sz w:val="32"/>
+          <w:szCs w:val="32"/>
+          <w:rtl/>
+        </w:rPr>
+      </w:pPr>
+    </w:p>
+    <w:p>
+      <w:pPr>
+        <w:tabs>
+          <w:tab w:val="left" w:pos="914"/>
+        </w:tabs>
+        <w:rPr>
+          <w:rFonts w:cs="B Nazanin"/>
+          <w:sz w:val="32"/>
+          <w:szCs w:val="32"/>
+          <w:rtl/>
+        </w:rPr>
+      </w:pPr>
+    </w:p>
+    <w:p>
+      <w:pPr>
+        <w:pStyle w:val="ListParagraph"/>
+        <w:numPr>
+          <w:ilvl w:val="0"/>
+          <w:numId w:val="1"/>
+        </w:numPr>
+        <w:tabs>
+          <w:tab w:val="left" w:pos="914"/>
+        </w:tabs>
+        <w:rPr>
+          <w:rFonts w:cs="B Nazanin"/>
+          <w:sz w:val="32"/>
+          <w:szCs w:val="32"/>
+        </w:rPr>
+      </w:pPr>
+      <w:r>
+        <w:rPr>
+          <w:rFonts w:cs="B Nazanin" w:hint="cs"/>
+          <w:sz w:val="32"/>
+          <w:szCs w:val="32"/>
+          <w:rtl/>
+        </w:rPr>
+        <w:t xml:space="preserve">کتابخانه های استفاده شده </w:t>
+      </w:r>
+    </w:p>
+    <w:p>
+      <w:pPr>
+        <w:pStyle w:val="ListParagraph"/>
+        <w:numPr>
+          <w:ilvl w:val="0"/>
+          <w:numId w:val="2"/>
+        </w:numPr>
+        <w:tabs>
+          <w:tab w:val="left" w:pos="914"/>
+        </w:tabs>
+        <w:rPr>
+          <w:rFonts w:cs="B Nazanin"/>
+          <w:sz w:val="32"/>
+          <w:szCs w:val="32"/>
+        </w:rPr>
+      </w:pPr>
+      <w:proofErr w:type="spellStart"/>
+      <w:r>
+        <w:rPr>
+          <w:rFonts w:cs="B Nazanin"/>
+          <w:sz w:val="32"/>
+          <w:szCs w:val="32"/>
+        </w:rPr>
+        <w:t>Numpy</w:t>
+      </w:r>
+      <w:proofErr w:type="spellEnd"/>
+    </w:p>
+    <w:p>
+      <w:pPr>
+        <w:pStyle w:val="ListParagraph"/>
+        <w:numPr>
+          <w:ilvl w:val="0"/>
+          <w:numId w:val="2"/>
+        </w:numPr>
+        <w:tabs>
+          <w:tab w:val="left" w:pos="914"/>
+        </w:tabs>
+        <w:rPr>
+          <w:rFonts w:cs="B Nazanin"/>
+          <w:sz w:val="32"/>
+          <w:szCs w:val="32"/>
+        </w:rPr>
+      </w:pPr>
+      <w:r>
+        <w:rPr>
+          <w:rFonts w:cs="B Nazanin"/>
+          <w:sz w:val="32"/>
+          <w:szCs w:val="32"/>
+        </w:rPr>
+        <w:t>Gymnasium</w:t>
+      </w:r>
+    </w:p>
+    <w:p>
+      <w:pPr>
+        <w:pStyle w:val="ListParagraph"/>
+        <w:tabs>
+          <w:tab w:val="left" w:pos="914"/>
+        </w:tabs>
+        <w:ind w:left="1080"/>
+        <w:rPr>
+          <w:rFonts w:cs="B Nazanin"/>
+          <w:sz w:val="32"/>
+          <w:szCs w:val="32"/>
+        </w:rPr>
+      </w:pPr>
+    </w:p>
+    <w:p>
+      <w:pPr>
+        <w:pStyle w:val="ListParagraph"/>
+        <w:tabs>
+          <w:tab w:val="left" w:pos="914"/>
+        </w:tabs>
+        <w:ind w:left="1080"/>
+        <w:rPr>
+          <w:rFonts w:cs="B Nazanin"/>
+          <w:sz w:val="32"/>
+          <w:szCs w:val="32"/>
+        </w:rPr>
+      </w:pPr>
+    </w:p>
+    <w:p>
+      <w:pPr>
+        <w:pStyle w:val="ListParagraph"/>
+        <w:numPr>
+          <w:ilvl w:val="0"/>
+          <w:numId w:val="1"/>
+        </w:numPr>
+        <w:tabs>
+          <w:tab w:val="left" w:pos="914"/>
+        </w:tabs>
+        <w:rPr>
+          <w:rFonts w:cs="B Nazanin"/>
+          <w:sz w:val="32"/>
+          <w:szCs w:val="32"/>
+        </w:rPr>
+      </w:pPr>
+      <w:r>
+        <w:rPr>
+          <w:rFonts w:cs="B Nazanin" w:hint="cs"/>
+          <w:sz w:val="32"/>
+          <w:szCs w:val="32"/>
+          <w:rtl/>
+        </w:rPr>
+        <w:t xml:space="preserve">زمان تقریبی رسیدن به هدف </w:t>
+      </w:r>
+    </w:p>
+    <w:p>
+      <w:pPr>
+        <w:pStyle w:val="ListParagraph"/>
+        <w:numPr>
+          <w:ilvl w:val="0"/>
+          <w:numId w:val="2"/>
+        </w:numPr>
+        <w:tabs>
+          <w:tab w:val="left" w:pos="914"/>
+        </w:tabs>
+        <w:rPr>
+          <w:rFonts w:cs="B Nazanin"/>
+          <w:sz w:val="32"/>
+          <w:szCs w:val="32"/>
+        </w:rPr>
+      </w:pPr>
+      <w:r>
+        <w:rPr>
+          <w:rFonts w:cs="B Nazanin" w:hint="cs"/>
+          <w:sz w:val="32"/>
+          <w:szCs w:val="32"/>
+          <w:rtl/>
+        </w:rPr>
+        <w:t>بین تکرار های 80 تا 200 اولین موفقیت</w:t>
+      </w:r>
+    </w:p>
+    <w:p>
+      <w:pPr>
+        <w:pStyle w:val="ListParagraph"/>
+        <w:numPr>
+          <w:ilvl w:val="0"/>
+          <w:numId w:val="2"/>
+        </w:numPr>
+        <w:tabs>
+          <w:tab w:val="left" w:pos="914"/>
+        </w:tabs>
+        <w:rPr>
+          <w:rFonts w:cs="B Nazanin"/>
+          <w:sz w:val="32"/>
+          <w:szCs w:val="32"/>
+        </w:rPr>
+      </w:pPr>
+      <w:r>
+        <w:rPr>
+          <w:rFonts w:cs="B Nazanin" w:hint="cs"/>
+          <w:sz w:val="32"/>
+          <w:szCs w:val="32"/>
+          <w:rtl/>
+        </w:rPr>
+        <w:t xml:space="preserve"> بین تکرار های 220 تا 600 موفقیت دوم </w:t>
+      </w:r>
+    </w:p>
+    <w:p>
+      <w:pPr>
+        <w:pStyle w:val="ListParagraph"/>
+        <w:numPr>
+          <w:ilvl w:val="0"/>
+          <w:numId w:val="2"/>
+        </w:numPr>
+        <w:tabs>
+          <w:tab w:val="left" w:pos="914"/>
+        </w:tabs>
+        <w:rPr>
+          <w:rFonts w:cs="B Nazanin"/>
+          <w:sz w:val="32"/>
+          <w:szCs w:val="32"/>
+        </w:rPr>
+      </w:pPr>
+      <w:r>
+        <w:rPr>
+          <w:rFonts w:cs="B Nazanin" w:hint="cs"/>
+          <w:sz w:val="32"/>
+          <w:szCs w:val="32"/>
+          <w:rtl/>
+        </w:rPr>
+        <w:t>به علت غیر قطعی بودن محیط ، گاهی اولین موفقیت حتی تا تکرار 800 هم رخ نمیدهد ( به ندرت )</w:t>
+      </w:r>
+    </w:p>
+    <w:p>
+      <w:pPr>
+        <w:pStyle w:val="ListParagraph"/>
+        <w:tabs>
+          <w:tab w:val="left" w:pos="914"/>
+        </w:tabs>
+        <w:ind w:left="1080"/>
+        <w:rPr>
+          <w:rFonts w:cs="B Nazanin"/>
+          <w:sz w:val="32"/>
+          <w:szCs w:val="32"/>
+          <w:rtl/>
+        </w:rPr>
+      </w:pPr>
+    </w:p>
+    <w:p>
+      <w:pPr>
+        <w:pStyle w:val="ListParagraph"/>
+        <w:tabs>
+          <w:tab w:val="left" w:pos="914"/>
+        </w:tabs>
+        <w:ind w:left="1080"/>
+        <w:rPr>
+          <w:rFonts w:cs="B Nazanin"/>
+          <w:sz w:val="32"/>
+          <w:szCs w:val="32"/>
+          <w:rtl/>
+        </w:rPr>
+      </w:pPr>
+    </w:p>
+    <w:p>
+      <w:pPr>
+        <w:pStyle w:val="ListParagraph"/>
+        <w:numPr>
+          <w:ilvl w:val="0"/>
+          <w:numId w:val="1"/>
+        </w:numPr>
+        <w:tabs>
+          <w:tab w:val="left" w:pos="914"/>
+        </w:tabs>
+        <w:rPr>
+          <w:rFonts w:cs="B Nazanin"/>
+          <w:sz w:val="32"/>
+          <w:szCs w:val="32"/>
+        </w:rPr>
+      </w:pPr>
+      <w:r>
+        <w:rPr>
+          <w:rFonts w:cs="B Nazanin" w:hint="cs"/>
+          <w:sz w:val="32"/>
+          <w:szCs w:val="32"/>
+          <w:rtl/>
+        </w:rPr>
+        <w:t xml:space="preserve">منابع مورد استفاده </w:t>
+      </w:r>
+    </w:p>
+    <w:p>
+      <w:pPr>
+        <w:pStyle w:val="ListParagraph"/>
+        <w:numPr>
+          <w:ilvl w:val="0"/>
+          <w:numId w:val="2"/>
+        </w:numPr>
+        <w:tabs>
+          <w:tab w:val="left" w:pos="914"/>
+        </w:tabs>
+        <w:rPr>
+          <w:rFonts w:cs="B Nazanin"/>
+          <w:sz w:val="32"/>
+          <w:szCs w:val="32"/>
+        </w:rPr>
+      </w:pPr>
+      <w:r>
+        <w:rPr>
+          <w:rFonts w:cs="B Nazanin"/>
+          <w:sz w:val="32"/>
+          <w:szCs w:val="32"/>
+        </w:rPr>
+        <w:t xml:space="preserve">AI Modern Approach </w:t>
+      </w:r>
+      <w:proofErr w:type="gramStart"/>
+      <w:r>
+        <w:rPr>
+          <w:rFonts w:cs="B Nazanin"/>
+          <w:sz w:val="32"/>
+          <w:szCs w:val="32"/>
+        </w:rPr>
+        <w:t>( Russell</w:t>
+      </w:r>
+      <w:proofErr w:type="gramEnd"/>
+      <w:r>
+        <w:rPr>
+          <w:rFonts w:cs="B Nazanin"/>
+          <w:sz w:val="32"/>
+          <w:szCs w:val="32"/>
+        </w:rPr>
+        <w:t>, Norvig)</w:t>
+      </w:r>
+    </w:p>
+    <w:p>
+      <w:pPr>
+        <w:pStyle w:val="ListParagraph"/>
+        <w:numPr>
+          <w:ilvl w:val="0"/>
+          <w:numId w:val="2"/>
+        </w:numPr>
+        <w:tabs>
+          <w:tab w:val="left" w:pos="914"/>
+        </w:tabs>
+        <w:rPr>
+          <w:rFonts w:cs="B Nazanin"/>
+          <w:sz w:val="32"/>
+          <w:szCs w:val="32"/>
+        </w:rPr>
+      </w:pPr>
+      <w:hyperlink r:id="rId12" w:history="1">
+        <w:r>
+          <w:rPr>
+            <w:rStyle w:val="Hyperlink"/>
+            <w:rFonts w:cs="B Nazanin"/>
+            <w:sz w:val="32"/>
+            <w:szCs w:val="32"/>
+          </w:rPr>
+          <w:t>Stanford Machine Learning lecture</w:t>
+        </w:r>
+      </w:hyperlink>
+    </w:p>
+    <w:p>
+      <w:pPr>
+        <w:pStyle w:val="ListParagraph"/>
+        <w:numPr>
+          <w:ilvl w:val="0"/>
+          <w:numId w:val="2"/>
+        </w:numPr>
+        <w:tabs>
+          <w:tab w:val="left" w:pos="914"/>
+        </w:tabs>
+        <w:rPr>
+          <w:rFonts w:cs="B Nazanin" w:hint="cs"/>
+          <w:sz w:val="32"/>
+          <w:szCs w:val="32"/>
+          <w:rtl/>
+        </w:rPr>
+      </w:pPr>
+      <w:r>
+        <w:rPr>
+          <w:rFonts w:cs="B Nazanin"/>
+          <w:sz w:val="32"/>
+          <w:szCs w:val="32"/>
+        </w:rPr>
+        <w:t>Microsoft Copilot</w:t>
+      </w:r>
+    </w:p>
     <w:sectPr>
-      <w:footerReference w:type="default" r:id="rId11"/>
+      <w:footerReference w:type="default" r:id="rId13"/>
       <w:pgSz w:w="11906" w:h="16838"/>
       <w:pgMar w:top="1440" w:right="1440" w:bottom="1440" w:left="1440" w:header="708" w:footer="708" w:gutter="0"/>
       <w:pgBorders w:offsetFrom="page">
@@ -5592,8 +8824,123 @@
       </w:rPr>
     </w:lvl>
   </w:abstractNum>
+  <w:abstractNum w:abstractNumId="1" w15:restartNumberingAfterBreak="0">
+    <w:nsid w:val="40B35C8E"/>
+    <w:multiLevelType w:val="hybridMultilevel"/>
+    <w:tmpl w:val="E092FFF4"/>
+    <w:lvl w:ilvl="0" w:tplc="841CB47E">
+      <w:numFmt w:val="bullet"/>
+      <w:lvlText w:val="-"/>
+      <w:lvlJc w:val="left"/>
+      <w:pPr>
+        <w:ind w:left="1080" w:hanging="360"/>
+      </w:pPr>
+      <w:rPr>
+        <w:rFonts w:asciiTheme="minorHAnsi" w:eastAsiaTheme="minorHAnsi" w:hAnsiTheme="minorHAnsi" w:cs="B Nazanin" w:hint="default"/>
+      </w:rPr>
+    </w:lvl>
+    <w:lvl w:ilvl="1" w:tplc="04090003" w:tentative="1">
+      <w:start w:val="1"/>
+      <w:numFmt w:val="bullet"/>
+      <w:lvlText w:val="o"/>
+      <w:lvlJc w:val="left"/>
+      <w:pPr>
+        <w:ind w:left="1800" w:hanging="360"/>
+      </w:pPr>
+      <w:rPr>
+        <w:rFonts w:ascii="Courier New" w:hAnsi="Courier New" w:cs="Courier New" w:hint="default"/>
+      </w:rPr>
+    </w:lvl>
+    <w:lvl w:ilvl="2" w:tplc="04090005" w:tentative="1">
+      <w:start w:val="1"/>
+      <w:numFmt w:val="bullet"/>
+      <w:lvlText w:val=""/>
+      <w:lvlJc w:val="left"/>
+      <w:pPr>
+        <w:ind w:left="2520" w:hanging="360"/>
+      </w:pPr>
+      <w:rPr>
+        <w:rFonts w:ascii="Wingdings" w:hAnsi="Wingdings" w:hint="default"/>
+      </w:rPr>
+    </w:lvl>
+    <w:lvl w:ilvl="3" w:tplc="04090001" w:tentative="1">
+      <w:start w:val="1"/>
+      <w:numFmt w:val="bullet"/>
+      <w:lvlText w:val=""/>
+      <w:lvlJc w:val="left"/>
+      <w:pPr>
+        <w:ind w:left="3240" w:hanging="360"/>
+      </w:pPr>
+      <w:rPr>
+        <w:rFonts w:ascii="Symbol" w:hAnsi="Symbol" w:hint="default"/>
+      </w:rPr>
+    </w:lvl>
+    <w:lvl w:ilvl="4" w:tplc="04090003" w:tentative="1">
+      <w:start w:val="1"/>
+      <w:numFmt w:val="bullet"/>
+      <w:lvlText w:val="o"/>
+      <w:lvlJc w:val="left"/>
+      <w:pPr>
+        <w:ind w:left="3960" w:hanging="360"/>
+      </w:pPr>
+      <w:rPr>
+        <w:rFonts w:ascii="Courier New" w:hAnsi="Courier New" w:cs="Courier New" w:hint="default"/>
+      </w:rPr>
+    </w:lvl>
+    <w:lvl w:ilvl="5" w:tplc="04090005" w:tentative="1">
+      <w:start w:val="1"/>
+      <w:numFmt w:val="bullet"/>
+      <w:lvlText w:val=""/>
+      <w:lvlJc w:val="left"/>
+      <w:pPr>
+        <w:ind w:left="4680" w:hanging="360"/>
+      </w:pPr>
+      <w:rPr>
+        <w:rFonts w:ascii="Wingdings" w:hAnsi="Wingdings" w:hint="default"/>
+      </w:rPr>
+    </w:lvl>
+    <w:lvl w:ilvl="6" w:tplc="04090001" w:tentative="1">
+      <w:start w:val="1"/>
+      <w:numFmt w:val="bullet"/>
+      <w:lvlText w:val=""/>
+      <w:lvlJc w:val="left"/>
+      <w:pPr>
+        <w:ind w:left="5400" w:hanging="360"/>
+      </w:pPr>
+      <w:rPr>
+        <w:rFonts w:ascii="Symbol" w:hAnsi="Symbol" w:hint="default"/>
+      </w:rPr>
+    </w:lvl>
+    <w:lvl w:ilvl="7" w:tplc="04090003" w:tentative="1">
+      <w:start w:val="1"/>
+      <w:numFmt w:val="bullet"/>
+      <w:lvlText w:val="o"/>
+      <w:lvlJc w:val="left"/>
+      <w:pPr>
+        <w:ind w:left="6120" w:hanging="360"/>
+      </w:pPr>
+      <w:rPr>
+        <w:rFonts w:ascii="Courier New" w:hAnsi="Courier New" w:cs="Courier New" w:hint="default"/>
+      </w:rPr>
+    </w:lvl>
+    <w:lvl w:ilvl="8" w:tplc="04090005" w:tentative="1">
+      <w:start w:val="1"/>
+      <w:numFmt w:val="bullet"/>
+      <w:lvlText w:val=""/>
+      <w:lvlJc w:val="left"/>
+      <w:pPr>
+        <w:ind w:left="6840" w:hanging="360"/>
+      </w:pPr>
+      <w:rPr>
+        <w:rFonts w:ascii="Wingdings" w:hAnsi="Wingdings" w:hint="default"/>
+      </w:rPr>
+    </w:lvl>
+  </w:abstractNum>
   <w:num w:numId="1" w16cid:durableId="2052729384">
     <w:abstractNumId w:val="0"/>
+  </w:num>
+  <w:num w:numId="2" w16cid:durableId="674301973">
+    <w:abstractNumId w:val="1"/>
   </w:num>
 </w:numbering>
 </file>

</xml_diff>